<commit_message>
Unique enrty in TraderToCurrency table. Docs updated.
</commit_message>
<xml_diff>
--- a/_docs/Description.docx
+++ b/_docs/Description.docx
@@ -15,6 +15,154 @@
     <w:p/>
     <w:p/>
     <w:p/>
+    <w:p>
+      <w:pPr>
+        <w:pStyle w:val="Heading2"/>
+      </w:pPr>
+      <w:r>
+        <w:t>List of Technologies Used</w:t>
+      </w:r>
+    </w:p>
+    <w:p>
+      <w:pPr>
+        <w:jc w:val="both"/>
+      </w:pPr>
+    </w:p>
+    <w:p>
+      <w:pPr>
+        <w:pStyle w:val="ListParagraph"/>
+        <w:numPr>
+          <w:ilvl w:val="0"/>
+          <w:numId w:val="1"/>
+        </w:numPr>
+        <w:jc w:val="both"/>
+      </w:pPr>
+      <w:r>
+        <w:t>.NET 5</w:t>
+      </w:r>
+    </w:p>
+    <w:p>
+      <w:pPr>
+        <w:pStyle w:val="ListParagraph"/>
+        <w:numPr>
+          <w:ilvl w:val="0"/>
+          <w:numId w:val="1"/>
+        </w:numPr>
+        <w:jc w:val="both"/>
+      </w:pPr>
+      <w:r>
+        <w:t>ASP.MVC</w:t>
+      </w:r>
+    </w:p>
+    <w:p>
+      <w:pPr>
+        <w:pStyle w:val="ListParagraph"/>
+        <w:numPr>
+          <w:ilvl w:val="0"/>
+          <w:numId w:val="1"/>
+        </w:numPr>
+        <w:jc w:val="both"/>
+      </w:pPr>
+      <w:r>
+        <w:t>GraphQL, including solution to N + 1 problem</w:t>
+      </w:r>
+    </w:p>
+    <w:p>
+      <w:pPr>
+        <w:pStyle w:val="ListParagraph"/>
+        <w:numPr>
+          <w:ilvl w:val="0"/>
+          <w:numId w:val="1"/>
+        </w:numPr>
+        <w:jc w:val="both"/>
+      </w:pPr>
+      <w:r>
+        <w:t>Repo pattern</w:t>
+      </w:r>
+    </w:p>
+    <w:p>
+      <w:pPr>
+        <w:pStyle w:val="ListParagraph"/>
+        <w:numPr>
+          <w:ilvl w:val="0"/>
+          <w:numId w:val="1"/>
+        </w:numPr>
+        <w:jc w:val="both"/>
+      </w:pPr>
+      <w:r>
+        <w:t>Synchronization for async/await methods</w:t>
+      </w:r>
+    </w:p>
+    <w:p>
+      <w:pPr>
+        <w:pStyle w:val="ListParagraph"/>
+        <w:numPr>
+          <w:ilvl w:val="0"/>
+          <w:numId w:val="1"/>
+        </w:numPr>
+        <w:jc w:val="both"/>
+      </w:pPr>
+      <w:r>
+        <w:t>Dependency injection</w:t>
+      </w:r>
+    </w:p>
+    <w:p>
+      <w:pPr>
+        <w:pStyle w:val="ListParagraph"/>
+        <w:numPr>
+          <w:ilvl w:val="0"/>
+          <w:numId w:val="1"/>
+        </w:numPr>
+        <w:jc w:val="both"/>
+      </w:pPr>
+      <w:r>
+        <w:t>Transport Layer Security (TLS)</w:t>
+      </w:r>
+    </w:p>
+    <w:p>
+      <w:pPr>
+        <w:pStyle w:val="ListParagraph"/>
+        <w:numPr>
+          <w:ilvl w:val="0"/>
+          <w:numId w:val="1"/>
+        </w:numPr>
+        <w:jc w:val="both"/>
+      </w:pPr>
+      <w:r>
+        <w:t>ORM EntityFrameworkCore</w:t>
+      </w:r>
+    </w:p>
+    <w:p>
+      <w:pPr>
+        <w:pStyle w:val="ListParagraph"/>
+        <w:numPr>
+          <w:ilvl w:val="0"/>
+          <w:numId w:val="1"/>
+        </w:numPr>
+        <w:jc w:val="both"/>
+      </w:pPr>
+      <w:r>
+        <w:t>OpenApi (a.k.a. Swagger)</w:t>
+      </w:r>
+    </w:p>
+    <w:p>
+      <w:pPr>
+        <w:pStyle w:val="ListParagraph"/>
+        <w:numPr>
+          <w:ilvl w:val="0"/>
+          <w:numId w:val="1"/>
+        </w:numPr>
+        <w:jc w:val="both"/>
+      </w:pPr>
+      <w:r>
+        <w:t>In-memory service for integration testing</w:t>
+      </w:r>
+    </w:p>
+    <w:p>
+      <w:pPr>
+        <w:pStyle w:val="Heading2"/>
+      </w:pPr>
+    </w:p>
     <w:p>
       <w:pPr>
         <w:pStyle w:val="Heading2"/>
@@ -40,7 +188,13 @@
         </w:r>
       </w:hyperlink>
       <w:r>
-        <w:t xml:space="preserve"> technology. GraphQL allows to retrieve and submit stored data in a very ordered and at the same time flexible manner. It provides schema acting as a contract between client and server. The schema also defines retrieval procedure in the server.</w:t>
+        <w:t xml:space="preserve"> technology. GraphQL allows to retrieve and submit stored data in a very ordered and </w:t>
+      </w:r>
+      <w:r>
+        <w:t>yet</w:t>
+      </w:r>
+      <w:r>
+        <w:t xml:space="preserve"> flexible manner. It provides schema acting as a contract between client and server. The schema also defines retrieval procedure in the server.</w:t>
       </w:r>
     </w:p>
     <w:p>
@@ -51,140 +205,48 @@
     <w:p>
       <w:pPr>
         <w:pStyle w:val="Heading2"/>
-      </w:pPr>
-      <w:r>
-        <w:t>List of Technologies Used</w:t>
-      </w:r>
-    </w:p>
-    <w:p>
-      <w:pPr>
-        <w:jc w:val="both"/>
-      </w:pPr>
-    </w:p>
-    <w:p>
-      <w:pPr>
-        <w:pStyle w:val="ListParagraph"/>
-        <w:numPr>
-          <w:ilvl w:val="0"/>
-          <w:numId w:val="1"/>
-        </w:numPr>
-        <w:jc w:val="both"/>
-      </w:pPr>
-      <w:r>
-        <w:t>.NET 5</w:t>
-      </w:r>
-    </w:p>
-    <w:p>
-      <w:pPr>
-        <w:pStyle w:val="ListParagraph"/>
-        <w:numPr>
-          <w:ilvl w:val="0"/>
-          <w:numId w:val="1"/>
-        </w:numPr>
-        <w:jc w:val="both"/>
-      </w:pPr>
-      <w:r>
-        <w:t>ASP.MVC</w:t>
-      </w:r>
-    </w:p>
-    <w:p>
-      <w:pPr>
-        <w:pStyle w:val="ListParagraph"/>
-        <w:numPr>
-          <w:ilvl w:val="0"/>
-          <w:numId w:val="1"/>
-        </w:numPr>
-        <w:jc w:val="both"/>
-      </w:pPr>
-      <w:r>
-        <w:t>GraphQL, including solution to N + 1 problem</w:t>
-      </w:r>
-    </w:p>
-    <w:p>
-      <w:pPr>
-        <w:pStyle w:val="ListParagraph"/>
-        <w:numPr>
-          <w:ilvl w:val="0"/>
-          <w:numId w:val="1"/>
-        </w:numPr>
-        <w:jc w:val="both"/>
-      </w:pPr>
-      <w:r>
-        <w:t>ORM EntityFrameworkCore</w:t>
-      </w:r>
-    </w:p>
-    <w:p>
-      <w:pPr>
-        <w:pStyle w:val="ListParagraph"/>
-        <w:numPr>
-          <w:ilvl w:val="0"/>
-          <w:numId w:val="1"/>
-        </w:numPr>
-        <w:jc w:val="both"/>
-      </w:pPr>
-      <w:r>
-        <w:t>Repo pattern</w:t>
-      </w:r>
-    </w:p>
-    <w:p>
-      <w:pPr>
-        <w:pStyle w:val="ListParagraph"/>
-        <w:numPr>
-          <w:ilvl w:val="0"/>
-          <w:numId w:val="1"/>
-        </w:numPr>
-        <w:jc w:val="both"/>
-      </w:pPr>
-      <w:r>
-        <w:t>In-memory service for integration testing</w:t>
-      </w:r>
-    </w:p>
-    <w:p>
-      <w:pPr>
-        <w:pStyle w:val="ListParagraph"/>
-        <w:numPr>
-          <w:ilvl w:val="0"/>
-          <w:numId w:val="1"/>
-        </w:numPr>
-        <w:jc w:val="both"/>
-      </w:pPr>
-      <w:r>
-        <w:t>Synchronization for async/await methods</w:t>
-      </w:r>
-    </w:p>
-    <w:p>
-      <w:pPr>
-        <w:pStyle w:val="ListParagraph"/>
-        <w:numPr>
-          <w:ilvl w:val="0"/>
-          <w:numId w:val="1"/>
-        </w:numPr>
-        <w:jc w:val="both"/>
-      </w:pPr>
-      <w:r>
-        <w:t>Dependency injection</w:t>
-      </w:r>
-    </w:p>
-    <w:p>
-      <w:pPr>
-        <w:pStyle w:val="ListParagraph"/>
-        <w:numPr>
-          <w:ilvl w:val="0"/>
-          <w:numId w:val="1"/>
-        </w:numPr>
-        <w:jc w:val="both"/>
-      </w:pPr>
-      <w:r>
-        <w:t>Transport Layer Security (TLS)</w:t>
+        <w:rPr>
+          <w:rStyle w:val="md-plain"/>
+        </w:rPr>
+      </w:pPr>
+      <w:r>
+        <w:rPr>
+          <w:rStyle w:val="md-plain"/>
+        </w:rPr>
+        <w:t>GraphQL</w:t>
       </w:r>
     </w:p>
     <w:p/>
     <w:p>
       <w:pPr>
+        <w:jc w:val="both"/>
+      </w:pPr>
+      <w:r>
+        <w:t xml:space="preserve">GraphQL defines contract between client and server for data retrieval (query) and update (mutation). Both query and mutation constitute JSON-like structure. Retrieved data are formed into much the same structure and return to client. Due to hierarchical form of </w:t>
+      </w:r>
+      <w:r>
+        <w:t>GraphQL</w:t>
+      </w:r>
+      <w:r>
+        <w:t xml:space="preserve"> query process of data retrieving is a sequence of nested field handlers calls.</w:t>
+      </w:r>
+      <w:r>
+        <w:t xml:space="preserve"> </w:t>
+      </w:r>
+    </w:p>
+    <w:p/>
+    <w:p>
+      <w:pPr>
         <w:pStyle w:val="Heading2"/>
       </w:pPr>
       <w:r>
-        <w:t>N + 1 Query Problem</w:t>
+        <w:t>Query</w:t>
+      </w:r>
+      <w:r>
+        <w:t xml:space="preserve"> </w:t>
+      </w:r>
+      <w:r>
+        <w:t>N + 1 Problem</w:t>
       </w:r>
     </w:p>
     <w:p>
@@ -210,6 +272,15 @@
           <w:shd w:val="clear" w:color="auto" w:fill="FFFFFF"/>
         </w:rPr>
         <w:t xml:space="preserve">Usage of GraphQL brings about so called </w:t>
+      </w:r>
+      <w:r>
+        <w:rPr>
+          <w:rStyle w:val="md-plain"/>
+          <w:rFonts w:cstheme="minorHAnsi"/>
+          <w:color w:val="333333"/>
+          <w:shd w:val="clear" w:color="auto" w:fill="FFFFFF"/>
+        </w:rPr>
+        <w:t xml:space="preserve">query </w:t>
       </w:r>
       <w:hyperlink r:id="rId7" w:anchor=":~:text=The%20N%2B1%20query%20problem,the%20larger%20the%20performance%20impact." w:history="1">
         <w:r>
@@ -250,7 +321,170 @@
           <w:color w:val="333333"/>
           <w:shd w:val="clear" w:color="auto" w:fill="FFFFFF"/>
         </w:rPr>
-        <w:t>. Efficient application of the technology implies reasonable solution to this issue. In this solution I implemented my original code solving of N + 1 problem for GraphQL. In few words it may be formulated as following. In "naive" solution in handler of every field call to database to retrieve data is used. In optimized solution the first field handler on each level retrieve from database data for all fields on this level and stores them in a cache attached to GraphQL context object available to all field handlers. Then all other field handlers on this level retrieve data from the cache and not from database. The difference is illustrated by Figs. 1 and 2.</w:t>
+        <w:t xml:space="preserve">. Efficient </w:t>
+      </w:r>
+      <w:r>
+        <w:rPr>
+          <w:rStyle w:val="md-plain"/>
+          <w:rFonts w:cstheme="minorHAnsi"/>
+          <w:color w:val="333333"/>
+          <w:shd w:val="clear" w:color="auto" w:fill="FFFFFF"/>
+        </w:rPr>
+        <w:t>GraphQL</w:t>
+      </w:r>
+      <w:r>
+        <w:rPr>
+          <w:rStyle w:val="md-plain"/>
+          <w:rFonts w:cstheme="minorHAnsi"/>
+          <w:color w:val="333333"/>
+          <w:shd w:val="clear" w:color="auto" w:fill="FFFFFF"/>
+        </w:rPr>
+        <w:t xml:space="preserve"> </w:t>
+      </w:r>
+      <w:r>
+        <w:rPr>
+          <w:rStyle w:val="md-plain"/>
+          <w:rFonts w:cstheme="minorHAnsi"/>
+          <w:color w:val="333333"/>
+          <w:shd w:val="clear" w:color="auto" w:fill="FFFFFF"/>
+        </w:rPr>
+        <w:t xml:space="preserve">application </w:t>
+      </w:r>
+      <w:r>
+        <w:rPr>
+          <w:rStyle w:val="md-plain"/>
+          <w:rFonts w:cstheme="minorHAnsi"/>
+          <w:color w:val="333333"/>
+          <w:shd w:val="clear" w:color="auto" w:fill="FFFFFF"/>
+        </w:rPr>
+        <w:t>has to</w:t>
+      </w:r>
+      <w:r>
+        <w:rPr>
+          <w:rStyle w:val="md-plain"/>
+          <w:rFonts w:cstheme="minorHAnsi"/>
+          <w:color w:val="333333"/>
+          <w:shd w:val="clear" w:color="auto" w:fill="FFFFFF"/>
+        </w:rPr>
+        <w:t xml:space="preserve"> </w:t>
+      </w:r>
+      <w:r>
+        <w:rPr>
+          <w:rStyle w:val="md-plain"/>
+          <w:rFonts w:cstheme="minorHAnsi"/>
+          <w:color w:val="333333"/>
+          <w:shd w:val="clear" w:color="auto" w:fill="FFFFFF"/>
+        </w:rPr>
+        <w:t>provide</w:t>
+      </w:r>
+      <w:r>
+        <w:rPr>
+          <w:rStyle w:val="md-plain"/>
+          <w:rFonts w:cstheme="minorHAnsi"/>
+          <w:color w:val="333333"/>
+          <w:shd w:val="clear" w:color="auto" w:fill="FFFFFF"/>
+        </w:rPr>
+        <w:t xml:space="preserve"> reasonable solution to this issue. In this solution I implemented my original code solving N + 1 problem </w:t>
+      </w:r>
+      <w:r>
+        <w:rPr>
+          <w:rStyle w:val="md-plain"/>
+          <w:rFonts w:cstheme="minorHAnsi"/>
+          <w:color w:val="333333"/>
+          <w:shd w:val="clear" w:color="auto" w:fill="FFFFFF"/>
+        </w:rPr>
+        <w:lastRenderedPageBreak/>
+        <w:t>for GraphQL. In few words it may be formulated as following. In "naive" solution handler of every field call</w:t>
+      </w:r>
+      <w:r>
+        <w:rPr>
+          <w:rStyle w:val="md-plain"/>
+          <w:rFonts w:cstheme="minorHAnsi"/>
+          <w:color w:val="333333"/>
+          <w:shd w:val="clear" w:color="auto" w:fill="FFFFFF"/>
+        </w:rPr>
+        <w:t>s</w:t>
+      </w:r>
+      <w:r>
+        <w:rPr>
+          <w:rStyle w:val="md-plain"/>
+          <w:rFonts w:cstheme="minorHAnsi"/>
+          <w:color w:val="333333"/>
+          <w:shd w:val="clear" w:color="auto" w:fill="FFFFFF"/>
+        </w:rPr>
+        <w:t xml:space="preserve"> database to retrieve data. In optimized solution the first </w:t>
+      </w:r>
+      <w:r>
+        <w:rPr>
+          <w:rStyle w:val="md-plain"/>
+          <w:rFonts w:cstheme="minorHAnsi"/>
+          <w:color w:val="333333"/>
+          <w:shd w:val="clear" w:color="auto" w:fill="FFFFFF"/>
+        </w:rPr>
+        <w:t xml:space="preserve">call of </w:t>
+      </w:r>
+      <w:r>
+        <w:rPr>
+          <w:rStyle w:val="md-plain"/>
+          <w:rFonts w:cstheme="minorHAnsi"/>
+          <w:color w:val="333333"/>
+          <w:shd w:val="clear" w:color="auto" w:fill="FFFFFF"/>
+        </w:rPr>
+        <w:t>field handler on each level retrieve</w:t>
+      </w:r>
+      <w:r>
+        <w:rPr>
+          <w:rStyle w:val="md-plain"/>
+          <w:rFonts w:cstheme="minorHAnsi"/>
+          <w:color w:val="333333"/>
+          <w:shd w:val="clear" w:color="auto" w:fill="FFFFFF"/>
+        </w:rPr>
+        <w:t>s</w:t>
+      </w:r>
+      <w:r>
+        <w:rPr>
+          <w:rStyle w:val="md-plain"/>
+          <w:rFonts w:cstheme="minorHAnsi"/>
+          <w:color w:val="333333"/>
+          <w:shd w:val="clear" w:color="auto" w:fill="FFFFFF"/>
+        </w:rPr>
+        <w:t xml:space="preserve"> from database data for all fields on this level and stores them in a cache attached to GraphQL context object available to all field handlers. </w:t>
+      </w:r>
+      <w:r>
+        <w:rPr>
+          <w:rStyle w:val="md-plain"/>
+          <w:rFonts w:cstheme="minorHAnsi"/>
+          <w:color w:val="333333"/>
+          <w:shd w:val="clear" w:color="auto" w:fill="FFFFFF"/>
+        </w:rPr>
+        <w:t>Subsequent calls of the given level field handler</w:t>
+      </w:r>
+      <w:r>
+        <w:rPr>
+          <w:rStyle w:val="md-plain"/>
+          <w:rFonts w:cstheme="minorHAnsi"/>
+          <w:color w:val="333333"/>
+          <w:shd w:val="clear" w:color="auto" w:fill="FFFFFF"/>
+        </w:rPr>
+        <w:t xml:space="preserve"> </w:t>
+      </w:r>
+      <w:r>
+        <w:rPr>
+          <w:rStyle w:val="md-plain"/>
+          <w:rFonts w:cstheme="minorHAnsi"/>
+          <w:color w:val="333333"/>
+          <w:shd w:val="clear" w:color="auto" w:fill="FFFFFF"/>
+        </w:rPr>
+        <w:t>obtain data</w:t>
+      </w:r>
+      <w:r>
+        <w:rPr>
+          <w:rStyle w:val="md-plain"/>
+          <w:rFonts w:cstheme="minorHAnsi"/>
+          <w:color w:val="333333"/>
+          <w:shd w:val="clear" w:color="auto" w:fill="FFFFFF"/>
+        </w:rPr>
+        <w:t xml:space="preserve"> from the cache and not from database. The difference is illustrated by Figs. 1 and 2.</w:t>
       </w:r>
       <w:r>
         <w:rPr>
@@ -279,7 +513,6 @@
           <w:color w:val="333333"/>
           <w:shd w:val="clear" w:color="auto" w:fill="FFFFFF"/>
         </w:rPr>
-        <w:lastRenderedPageBreak/>
         <w:pict>
           <v:shapetype id="_x0000_t75" coordsize="21600,21600" o:spt="75" o:preferrelative="t" path="m@4@5l@4@11@9@11@9@5xe" filled="f" stroked="f">
             <v:stroke joinstyle="miter"/>
@@ -390,8 +623,6 @@
         </w:rPr>
         <w:t>2</w:t>
       </w:r>
-      <w:bookmarkStart w:id="0" w:name="_GoBack"/>
-      <w:bookmarkEnd w:id="0"/>
       <w:r>
         <w:rPr>
           <w:rStyle w:val="md-softbreak"/>
@@ -503,28 +734,143 @@
         </w:rPr>
         <w:t>.</w:t>
       </w:r>
-    </w:p>
-    <w:p>
-      <w:pPr>
-        <w:jc w:val="both"/>
-        <w:rPr>
-          <w:rStyle w:val="md-plain"/>
-          <w:rFonts w:cstheme="minorHAnsi"/>
-          <w:color w:val="333333"/>
-          <w:shd w:val="clear" w:color="auto" w:fill="FFFFFF"/>
-        </w:rPr>
-      </w:pPr>
-    </w:p>
-    <w:p>
-      <w:pPr>
-        <w:jc w:val="both"/>
-        <w:rPr>
-          <w:rStyle w:val="md-plain"/>
-          <w:rFonts w:cstheme="minorHAnsi"/>
-          <w:color w:val="333333"/>
-          <w:shd w:val="clear" w:color="auto" w:fill="FFFFFF"/>
-        </w:rPr>
-      </w:pPr>
+      <w:r>
+        <w:rPr>
+          <w:rStyle w:val="md-plain"/>
+          <w:rFonts w:cstheme="minorHAnsi"/>
+          <w:color w:val="333333"/>
+          <w:shd w:val="clear" w:color="auto" w:fill="FFFFFF"/>
+        </w:rPr>
+        <w:t xml:space="preserve"> </w:t>
+      </w:r>
+    </w:p>
+    <w:p>
+      <w:pPr>
+        <w:jc w:val="both"/>
+        <w:rPr>
+          <w:rStyle w:val="md-plain"/>
+          <w:rFonts w:cstheme="minorHAnsi"/>
+          <w:color w:val="333333"/>
+          <w:shd w:val="clear" w:color="auto" w:fill="FFFFFF"/>
+        </w:rPr>
+      </w:pPr>
+      <w:r>
+        <w:rPr>
+          <w:rStyle w:val="md-plain"/>
+          <w:rFonts w:cstheme="minorHAnsi"/>
+          <w:color w:val="333333"/>
+          <w:shd w:val="clear" w:color="auto" w:fill="FFFFFF"/>
+        </w:rPr>
+        <w:t xml:space="preserve">Cache may be organized in different ways. It may be local in-memory cache, as it is implemented in this solution. And in case of large amount of data it may be distributed cache based on Radis or other similar products </w:t>
+      </w:r>
+      <w:proofErr w:type="gramStart"/>
+      <w:r>
+        <w:rPr>
+          <w:rStyle w:val="md-plain"/>
+          <w:rFonts w:cstheme="minorHAnsi"/>
+          <w:color w:val="333333"/>
+          <w:shd w:val="clear" w:color="auto" w:fill="FFFFFF"/>
+        </w:rPr>
+        <w:t>That</w:t>
+      </w:r>
+      <w:proofErr w:type="gramEnd"/>
+      <w:r>
+        <w:rPr>
+          <w:rStyle w:val="md-plain"/>
+          <w:rFonts w:cstheme="minorHAnsi"/>
+          <w:color w:val="333333"/>
+          <w:shd w:val="clear" w:color="auto" w:fill="FFFFFF"/>
+        </w:rPr>
+        <w:t xml:space="preserve"> is why cache is used with interface </w:t>
+      </w:r>
+      <w:r>
+        <w:rPr>
+          <w:rStyle w:val="md-plain"/>
+          <w:rFonts w:cstheme="minorHAnsi"/>
+          <w:i/>
+          <w:iCs/>
+          <w:color w:val="333333"/>
+          <w:shd w:val="clear" w:color="auto" w:fill="FFFFFF"/>
+        </w:rPr>
+        <w:t>IGqlCache</w:t>
+      </w:r>
+      <w:r>
+        <w:rPr>
+          <w:rStyle w:val="md-plain"/>
+          <w:rFonts w:cstheme="minorHAnsi"/>
+          <w:color w:val="333333"/>
+          <w:shd w:val="clear" w:color="auto" w:fill="FFFFFF"/>
+        </w:rPr>
+        <w:t xml:space="preserve"> with its simple in-memory implementation </w:t>
+      </w:r>
+    </w:p>
+    <w:p>
+      <w:pPr>
+        <w:jc w:val="both"/>
+        <w:rPr>
+          <w:rStyle w:val="md-plain"/>
+          <w:rFonts w:cstheme="minorHAnsi"/>
+          <w:color w:val="333333"/>
+          <w:shd w:val="clear" w:color="auto" w:fill="FFFFFF"/>
+        </w:rPr>
+      </w:pPr>
+      <w:proofErr w:type="gramStart"/>
+      <w:r>
+        <w:rPr>
+          <w:rStyle w:val="md-plain"/>
+          <w:rFonts w:cstheme="minorHAnsi"/>
+          <w:i/>
+          <w:iCs/>
+          <w:color w:val="333333"/>
+          <w:shd w:val="clear" w:color="auto" w:fill="FFFFFF"/>
+        </w:rPr>
+        <w:t>GqlCache</w:t>
+      </w:r>
+      <w:r>
+        <w:rPr>
+          <w:rStyle w:val="md-plain"/>
+          <w:rFonts w:cstheme="minorHAnsi"/>
+          <w:i/>
+          <w:iCs/>
+          <w:color w:val="333333"/>
+          <w:shd w:val="clear" w:color="auto" w:fill="FFFFFF"/>
+        </w:rPr>
+        <w:t xml:space="preserve"> :</w:t>
+      </w:r>
+      <w:proofErr w:type="gramEnd"/>
+      <w:r>
+        <w:rPr>
+          <w:rStyle w:val="md-plain"/>
+          <w:rFonts w:cstheme="minorHAnsi"/>
+          <w:i/>
+          <w:iCs/>
+          <w:color w:val="333333"/>
+          <w:shd w:val="clear" w:color="auto" w:fill="FFFFFF"/>
+        </w:rPr>
+        <w:t xml:space="preserve"> I</w:t>
+      </w:r>
+      <w:r>
+        <w:rPr>
+          <w:rStyle w:val="md-plain"/>
+          <w:rFonts w:cstheme="minorHAnsi"/>
+          <w:i/>
+          <w:iCs/>
+          <w:color w:val="333333"/>
+          <w:shd w:val="clear" w:color="auto" w:fill="FFFFFF"/>
+        </w:rPr>
+        <w:t>GqlCache</w:t>
+      </w:r>
+      <w:r>
+        <w:rPr>
+          <w:rStyle w:val="md-plain"/>
+          <w:rFonts w:cstheme="minorHAnsi"/>
+          <w:i/>
+          <w:iCs/>
+          <w:color w:val="333333"/>
+          <w:shd w:val="clear" w:color="auto" w:fill="FFFFFF"/>
+        </w:rPr>
+        <w:t>.</w:t>
+      </w:r>
     </w:p>
     <w:p>
       <w:pPr>
@@ -963,24 +1309,41 @@
         </w:rPr>
         <w:t>.</w:t>
       </w:r>
-    </w:p>
-    <w:p>
-      <w:pPr>
-        <w:rPr>
-          <w:rStyle w:val="md-plain"/>
-          <w:rFonts w:cstheme="minorHAnsi"/>
-          <w:color w:val="333333"/>
-          <w:shd w:val="clear" w:color="auto" w:fill="FFFFFF"/>
-        </w:rPr>
-      </w:pPr>
-      <w:r>
-        <w:rPr>
-          <w:rStyle w:val="md-plain"/>
-          <w:rFonts w:cstheme="minorHAnsi"/>
-          <w:color w:val="333333"/>
-          <w:shd w:val="clear" w:color="auto" w:fill="FFFFFF"/>
-        </w:rPr>
-        <w:t>It equips save procedure with a transaction.</w:t>
+      <w:r>
+        <w:rPr>
+          <w:rStyle w:val="md-plain"/>
+          <w:rFonts w:cstheme="minorHAnsi"/>
+          <w:color w:val="333333"/>
+          <w:shd w:val="clear" w:color="auto" w:fill="FFFFFF"/>
+        </w:rPr>
+        <w:t xml:space="preserve"> </w:t>
+      </w:r>
+      <w:r>
+        <w:rPr>
+          <w:rStyle w:val="md-plain"/>
+          <w:rFonts w:cstheme="minorHAnsi"/>
+          <w:color w:val="333333"/>
+          <w:shd w:val="clear" w:color="auto" w:fill="FFFFFF"/>
+        </w:rPr>
+        <w:t xml:space="preserve">It equips </w:t>
+      </w:r>
+      <w:r>
+        <w:rPr>
+          <w:rStyle w:val="md-plain"/>
+          <w:rFonts w:cstheme="minorHAnsi"/>
+          <w:color w:val="333333"/>
+          <w:shd w:val="clear" w:color="auto" w:fill="FFFFFF"/>
+        </w:rPr>
+        <w:t>data saving</w:t>
+      </w:r>
+      <w:r>
+        <w:rPr>
+          <w:rStyle w:val="md-plain"/>
+          <w:rFonts w:cstheme="minorHAnsi"/>
+          <w:color w:val="333333"/>
+          <w:shd w:val="clear" w:color="auto" w:fill="FFFFFF"/>
+        </w:rPr>
+        <w:t xml:space="preserve"> procedure with transaction.</w:t>
       </w:r>
     </w:p>
     <w:p>
@@ -1017,6 +1380,7 @@
     </w:p>
     <w:p>
       <w:pPr>
+        <w:jc w:val="both"/>
         <w:rPr>
           <w:rStyle w:val="md-plain"/>
           <w:rFonts w:cstheme="minorHAnsi"/>
@@ -1062,16 +1426,70 @@
           <w:color w:val="333333"/>
           <w:shd w:val="clear" w:color="auto" w:fill="FFFFFF"/>
         </w:rPr>
-        <w:t>functionality</w:t>
-      </w:r>
-      <w:r>
-        <w:rPr>
-          <w:rStyle w:val="md-plain"/>
-          <w:rFonts w:cstheme="minorHAnsi"/>
-          <w:color w:val="333333"/>
-          <w:shd w:val="clear" w:color="auto" w:fill="FFFFFF"/>
-        </w:rPr>
-        <w:t xml:space="preserve"> for async/await methods particularly used in imlpementation of the caching.</w:t>
+        <w:t>mechanism</w:t>
+      </w:r>
+      <w:r>
+        <w:rPr>
+          <w:rStyle w:val="md-plain"/>
+          <w:rFonts w:cstheme="minorHAnsi"/>
+          <w:color w:val="333333"/>
+          <w:shd w:val="clear" w:color="auto" w:fill="FFFFFF"/>
+        </w:rPr>
+        <w:t xml:space="preserve"> for async/await methods</w:t>
+      </w:r>
+      <w:r>
+        <w:rPr>
+          <w:rStyle w:val="md-plain"/>
+          <w:rFonts w:cstheme="minorHAnsi"/>
+          <w:color w:val="333333"/>
+          <w:shd w:val="clear" w:color="auto" w:fill="FFFFFF"/>
+        </w:rPr>
+        <w:t>,</w:t>
+      </w:r>
+      <w:r>
+        <w:rPr>
+          <w:rStyle w:val="md-plain"/>
+          <w:rFonts w:cstheme="minorHAnsi"/>
+          <w:color w:val="333333"/>
+          <w:shd w:val="clear" w:color="auto" w:fill="FFFFFF"/>
+        </w:rPr>
+        <w:t xml:space="preserve"> particularly </w:t>
+      </w:r>
+      <w:r>
+        <w:rPr>
+          <w:rStyle w:val="md-plain"/>
+          <w:rFonts w:cstheme="minorHAnsi"/>
+          <w:color w:val="333333"/>
+          <w:shd w:val="clear" w:color="auto" w:fill="FFFFFF"/>
+        </w:rPr>
+        <w:t xml:space="preserve">applied </w:t>
+      </w:r>
+      <w:r>
+        <w:rPr>
+          <w:rStyle w:val="md-plain"/>
+          <w:rFonts w:cstheme="minorHAnsi"/>
+          <w:color w:val="333333"/>
+          <w:shd w:val="clear" w:color="auto" w:fill="FFFFFF"/>
+        </w:rPr>
+        <w:t xml:space="preserve">in </w:t>
+      </w:r>
+      <w:r>
+        <w:rPr>
+          <w:rStyle w:val="md-plain"/>
+          <w:rFonts w:cstheme="minorHAnsi"/>
+          <w:color w:val="333333"/>
+          <w:shd w:val="clear" w:color="auto" w:fill="FFFFFF"/>
+        </w:rPr>
+        <w:t xml:space="preserve">usage of </w:t>
+      </w:r>
+      <w:r>
+        <w:rPr>
+          <w:rStyle w:val="md-plain"/>
+          <w:rFonts w:cstheme="minorHAnsi"/>
+          <w:color w:val="333333"/>
+          <w:shd w:val="clear" w:color="auto" w:fill="FFFFFF"/>
+        </w:rPr>
+        <w:t>caching.</w:t>
       </w:r>
     </w:p>
     <w:p>
@@ -1370,6 +1788,317 @@
         <w:rPr>
           <w:rStyle w:val="md-plain"/>
         </w:rPr>
+        <w:t>F</w:t>
+      </w:r>
+      <w:r>
+        <w:rPr>
+          <w:rStyle w:val="md-plain"/>
+        </w:rPr>
+        <w:t>eatures</w:t>
+      </w:r>
+    </w:p>
+    <w:p>
+      <w:pPr>
+        <w:jc w:val="both"/>
+        <w:rPr>
+          <w:rStyle w:val="md-plain"/>
+          <w:rFonts w:cstheme="minorHAnsi"/>
+          <w:color w:val="333333"/>
+          <w:shd w:val="clear" w:color="auto" w:fill="FFFFFF"/>
+        </w:rPr>
+      </w:pPr>
+    </w:p>
+    <w:p>
+      <w:pPr>
+        <w:pStyle w:val="ListParagraph"/>
+        <w:numPr>
+          <w:ilvl w:val="0"/>
+          <w:numId w:val="5"/>
+        </w:numPr>
+        <w:jc w:val="both"/>
+        <w:rPr>
+          <w:rStyle w:val="md-plain"/>
+          <w:rFonts w:cstheme="minorHAnsi"/>
+          <w:color w:val="333333"/>
+          <w:shd w:val="clear" w:color="auto" w:fill="FFFFFF"/>
+        </w:rPr>
+      </w:pPr>
+      <w:r>
+        <w:rPr>
+          <w:rStyle w:val="md-plain"/>
+          <w:rFonts w:cstheme="minorHAnsi"/>
+          <w:color w:val="333333"/>
+          <w:shd w:val="clear" w:color="auto" w:fill="FFFFFF"/>
+        </w:rPr>
+        <w:t>Very flexible formation of queries and insertion / updates due to usage of GraphQL.</w:t>
+      </w:r>
+    </w:p>
+    <w:p>
+      <w:pPr>
+        <w:pStyle w:val="ListParagraph"/>
+        <w:numPr>
+          <w:ilvl w:val="0"/>
+          <w:numId w:val="5"/>
+        </w:numPr>
+        <w:jc w:val="both"/>
+        <w:rPr>
+          <w:rStyle w:val="md-plain"/>
+          <w:rFonts w:cstheme="minorHAnsi"/>
+          <w:color w:val="333333"/>
+          <w:shd w:val="clear" w:color="auto" w:fill="FFFFFF"/>
+        </w:rPr>
+      </w:pPr>
+      <w:r>
+        <w:rPr>
+          <w:rStyle w:val="md-plain"/>
+          <w:rFonts w:cstheme="minorHAnsi"/>
+          <w:color w:val="333333"/>
+          <w:shd w:val="clear" w:color="auto" w:fill="FFFFFF"/>
+        </w:rPr>
+        <w:t>“Soft” de</w:t>
+      </w:r>
+      <w:r>
+        <w:rPr>
+          <w:rStyle w:val="md-plain"/>
+          <w:rFonts w:cstheme="minorHAnsi"/>
+          <w:color w:val="333333"/>
+          <w:shd w:val="clear" w:color="auto" w:fill="FFFFFF"/>
+        </w:rPr>
+        <w:t>l</w:t>
+      </w:r>
+      <w:r>
+        <w:rPr>
+          <w:rStyle w:val="md-plain"/>
+          <w:rFonts w:cstheme="minorHAnsi"/>
+          <w:color w:val="333333"/>
+          <w:shd w:val="clear" w:color="auto" w:fill="FFFFFF"/>
+        </w:rPr>
+        <w:t xml:space="preserve">etion of traders – by toggling Boolean </w:t>
+      </w:r>
+      <w:r>
+        <w:rPr>
+          <w:rStyle w:val="md-plain"/>
+          <w:rFonts w:cstheme="minorHAnsi"/>
+          <w:i/>
+          <w:iCs/>
+          <w:color w:val="333333"/>
+          <w:shd w:val="clear" w:color="auto" w:fill="FFFFFF"/>
+        </w:rPr>
+        <w:t>isDeleted</w:t>
+      </w:r>
+      <w:r>
+        <w:rPr>
+          <w:rStyle w:val="md-plain"/>
+          <w:rFonts w:cstheme="minorHAnsi"/>
+          <w:color w:val="333333"/>
+          <w:shd w:val="clear" w:color="auto" w:fill="FFFFFF"/>
+        </w:rPr>
+        <w:t xml:space="preserve"> field in Traders database table.</w:t>
+      </w:r>
+    </w:p>
+    <w:p>
+      <w:pPr>
+        <w:pStyle w:val="ListParagraph"/>
+        <w:numPr>
+          <w:ilvl w:val="0"/>
+          <w:numId w:val="5"/>
+        </w:numPr>
+        <w:jc w:val="both"/>
+        <w:rPr>
+          <w:rStyle w:val="md-plain"/>
+          <w:rFonts w:cstheme="minorHAnsi"/>
+          <w:color w:val="333333"/>
+          <w:shd w:val="clear" w:color="auto" w:fill="FFFFFF"/>
+        </w:rPr>
+      </w:pPr>
+      <w:r>
+        <w:rPr>
+          <w:rStyle w:val="md-plain"/>
+          <w:rFonts w:cstheme="minorHAnsi"/>
+          <w:color w:val="333333"/>
+          <w:shd w:val="clear" w:color="auto" w:fill="FFFFFF"/>
+        </w:rPr>
+        <w:t>“Shortcut” to often used GraphQL queries with ordinary GET request in usual (non-GraphQL) controller.</w:t>
+      </w:r>
+    </w:p>
+    <w:p>
+      <w:pPr>
+        <w:pStyle w:val="ListParagraph"/>
+        <w:numPr>
+          <w:ilvl w:val="0"/>
+          <w:numId w:val="5"/>
+        </w:numPr>
+        <w:jc w:val="both"/>
+        <w:rPr>
+          <w:rStyle w:val="md-plain"/>
+          <w:rFonts w:cstheme="minorHAnsi"/>
+          <w:color w:val="333333"/>
+          <w:shd w:val="clear" w:color="auto" w:fill="FFFFFF"/>
+        </w:rPr>
+      </w:pPr>
+      <w:r>
+        <w:rPr>
+          <w:rStyle w:val="md-plain"/>
+          <w:rFonts w:cstheme="minorHAnsi"/>
+          <w:color w:val="333333"/>
+          <w:shd w:val="clear" w:color="auto" w:fill="FFFFFF"/>
+        </w:rPr>
+        <w:t xml:space="preserve">Very nice </w:t>
+      </w:r>
+      <w:r>
+        <w:rPr>
+          <w:rStyle w:val="md-plain"/>
+          <w:rFonts w:cstheme="minorHAnsi"/>
+          <w:i/>
+          <w:iCs/>
+          <w:color w:val="333333"/>
+          <w:shd w:val="clear" w:color="auto" w:fill="FFFFFF"/>
+        </w:rPr>
+        <w:t>Playground</w:t>
+      </w:r>
+      <w:r>
+        <w:rPr>
+          <w:rStyle w:val="md-plain"/>
+          <w:rFonts w:cstheme="minorHAnsi"/>
+          <w:color w:val="333333"/>
+          <w:shd w:val="clear" w:color="auto" w:fill="FFFFFF"/>
+        </w:rPr>
+        <w:t xml:space="preserve"> Web UI to write queries and mutations out-of-the-box with no code.</w:t>
+      </w:r>
+    </w:p>
+    <w:p>
+      <w:pPr>
+        <w:pStyle w:val="ListParagraph"/>
+        <w:numPr>
+          <w:ilvl w:val="0"/>
+          <w:numId w:val="5"/>
+        </w:numPr>
+        <w:jc w:val="both"/>
+        <w:rPr>
+          <w:rStyle w:val="md-plain"/>
+          <w:rFonts w:cstheme="minorHAnsi"/>
+          <w:color w:val="333333"/>
+          <w:shd w:val="clear" w:color="auto" w:fill="FFFFFF"/>
+        </w:rPr>
+      </w:pPr>
+      <w:r>
+        <w:rPr>
+          <w:rStyle w:val="md-plain"/>
+          <w:rFonts w:cstheme="minorHAnsi"/>
+          <w:color w:val="333333"/>
+          <w:shd w:val="clear" w:color="auto" w:fill="FFFFFF"/>
+        </w:rPr>
+        <w:t>Usage of OpenApi (Swagger).</w:t>
+      </w:r>
+    </w:p>
+    <w:p>
+      <w:pPr>
+        <w:pStyle w:val="ListParagraph"/>
+        <w:numPr>
+          <w:ilvl w:val="0"/>
+          <w:numId w:val="5"/>
+        </w:numPr>
+        <w:jc w:val="both"/>
+        <w:rPr>
+          <w:rStyle w:val="md-plain"/>
+          <w:rFonts w:cstheme="minorHAnsi"/>
+          <w:color w:val="333333"/>
+          <w:shd w:val="clear" w:color="auto" w:fill="FFFFFF"/>
+        </w:rPr>
+      </w:pPr>
+      <w:r>
+        <w:rPr>
+          <w:rStyle w:val="md-plain"/>
+          <w:rFonts w:cstheme="minorHAnsi"/>
+          <w:color w:val="333333"/>
+          <w:shd w:val="clear" w:color="auto" w:fill="FFFFFF"/>
+        </w:rPr>
+        <w:t>Flexible configurable logging (currently configured for some minimum output to console only).</w:t>
+      </w:r>
+    </w:p>
+    <w:p>
+      <w:pPr>
+        <w:pStyle w:val="ListParagraph"/>
+        <w:numPr>
+          <w:ilvl w:val="0"/>
+          <w:numId w:val="5"/>
+        </w:numPr>
+        <w:jc w:val="both"/>
+        <w:rPr>
+          <w:rStyle w:val="md-plain"/>
+          <w:rFonts w:cstheme="minorHAnsi"/>
+          <w:color w:val="333333"/>
+          <w:shd w:val="clear" w:color="auto" w:fill="FFFFFF"/>
+        </w:rPr>
+      </w:pPr>
+      <w:r>
+        <w:rPr>
+          <w:rStyle w:val="md-plain"/>
+          <w:rFonts w:cstheme="minorHAnsi"/>
+          <w:color w:val="333333"/>
+          <w:shd w:val="clear" w:color="auto" w:fill="FFFFFF"/>
+        </w:rPr>
+        <w:t>Integration tests using in-memory service.</w:t>
+      </w:r>
+    </w:p>
+    <w:p>
+      <w:pPr>
+        <w:jc w:val="both"/>
+        <w:rPr>
+          <w:rStyle w:val="md-plain"/>
+          <w:rFonts w:cstheme="minorHAnsi"/>
+          <w:color w:val="333333"/>
+          <w:shd w:val="clear" w:color="auto" w:fill="FFFFFF"/>
+        </w:rPr>
+      </w:pPr>
+    </w:p>
+    <w:p>
+      <w:pPr>
+        <w:jc w:val="both"/>
+        <w:rPr>
+          <w:rStyle w:val="md-plain"/>
+          <w:rFonts w:cstheme="minorHAnsi"/>
+          <w:color w:val="333333"/>
+          <w:shd w:val="clear" w:color="auto" w:fill="FFFFFF"/>
+        </w:rPr>
+      </w:pPr>
+    </w:p>
+    <w:p>
+      <w:pPr>
+        <w:jc w:val="both"/>
+        <w:rPr>
+          <w:rStyle w:val="md-plain"/>
+          <w:rFonts w:cstheme="minorHAnsi"/>
+          <w:color w:val="333333"/>
+          <w:shd w:val="clear" w:color="auto" w:fill="FFFFFF"/>
+        </w:rPr>
+      </w:pPr>
+    </w:p>
+    <w:p>
+      <w:pPr>
+        <w:jc w:val="both"/>
+        <w:rPr>
+          <w:rStyle w:val="md-plain"/>
+          <w:rFonts w:cstheme="minorHAnsi"/>
+          <w:color w:val="333333"/>
+          <w:shd w:val="clear" w:color="auto" w:fill="FFFFFF"/>
+        </w:rPr>
+      </w:pPr>
+      <w:bookmarkStart w:id="0" w:name="_GoBack"/>
+      <w:bookmarkEnd w:id="0"/>
+    </w:p>
+    <w:p>
+      <w:pPr>
+        <w:pStyle w:val="Heading2"/>
+        <w:rPr>
+          <w:rStyle w:val="md-plain"/>
+        </w:rPr>
+      </w:pPr>
+      <w:r>
+        <w:rPr>
+          <w:rStyle w:val="md-plain"/>
+        </w:rPr>
+        <w:lastRenderedPageBreak/>
         <w:t>Further Development</w:t>
       </w:r>
     </w:p>
@@ -1417,7 +2146,70 @@
           <w:color w:val="333333"/>
           <w:shd w:val="clear" w:color="auto" w:fill="FFFFFF"/>
         </w:rPr>
-        <w:t>. For easy start, Code First approach to database adopted. Ids to tables records are generated from code which is not acceptable in real world application, e.g. due to possible insertion to database by several instances of a service or by several services.</w:t>
+        <w:t xml:space="preserve">. For easy start, Code First approach to database </w:t>
+      </w:r>
+      <w:r>
+        <w:rPr>
+          <w:rStyle w:val="md-plain"/>
+          <w:rFonts w:cstheme="minorHAnsi"/>
+          <w:color w:val="333333"/>
+          <w:shd w:val="clear" w:color="auto" w:fill="FFFFFF"/>
+        </w:rPr>
+        <w:t xml:space="preserve">was </w:t>
+      </w:r>
+      <w:r>
+        <w:rPr>
+          <w:rStyle w:val="md-plain"/>
+          <w:rFonts w:cstheme="minorHAnsi"/>
+          <w:color w:val="333333"/>
+          <w:shd w:val="clear" w:color="auto" w:fill="FFFFFF"/>
+        </w:rPr>
+        <w:t xml:space="preserve">adopted. </w:t>
+      </w:r>
+      <w:r>
+        <w:rPr>
+          <w:rStyle w:val="md-plain"/>
+          <w:rFonts w:cstheme="minorHAnsi"/>
+          <w:color w:val="333333"/>
+          <w:shd w:val="clear" w:color="auto" w:fill="FFFFFF"/>
+        </w:rPr>
+        <w:t>Records IDs</w:t>
+      </w:r>
+      <w:r>
+        <w:rPr>
+          <w:rStyle w:val="md-plain"/>
+          <w:rFonts w:cstheme="minorHAnsi"/>
+          <w:color w:val="333333"/>
+          <w:shd w:val="clear" w:color="auto" w:fill="FFFFFF"/>
+        </w:rPr>
+        <w:t xml:space="preserve"> are generated from code which is </w:t>
+      </w:r>
+      <w:r>
+        <w:rPr>
+          <w:rStyle w:val="md-plain"/>
+          <w:rFonts w:cstheme="minorHAnsi"/>
+          <w:color w:val="333333"/>
+          <w:shd w:val="clear" w:color="auto" w:fill="FFFFFF"/>
+        </w:rPr>
+        <w:t>problematic</w:t>
+      </w:r>
+      <w:r>
+        <w:rPr>
+          <w:rStyle w:val="md-plain"/>
+          <w:rFonts w:cstheme="minorHAnsi"/>
+          <w:color w:val="333333"/>
+          <w:shd w:val="clear" w:color="auto" w:fill="FFFFFF"/>
+        </w:rPr>
+        <w:t xml:space="preserve"> in real world application, e.g. due to possible insertion to database by several instances of a service or by several services.</w:t>
+      </w:r>
+      <w:r>
+        <w:rPr>
+          <w:rStyle w:val="md-plain"/>
+          <w:rFonts w:cstheme="minorHAnsi"/>
+          <w:color w:val="333333"/>
+          <w:shd w:val="clear" w:color="auto" w:fill="FFFFFF"/>
+        </w:rPr>
+        <w:t xml:space="preserve"> Some sequence solution should be implemented.</w:t>
       </w:r>
     </w:p>
     <w:p>
@@ -1439,6 +2231,59 @@
         <w:rPr>
           <w:rStyle w:val="md-plain"/>
           <w:rFonts w:cstheme="minorHAnsi"/>
+          <w:color w:val="333333"/>
+          <w:shd w:val="clear" w:color="auto" w:fill="FFFFFF"/>
+        </w:rPr>
+        <w:t xml:space="preserve">Sorting and pagination </w:t>
+      </w:r>
+      <w:r>
+        <w:rPr>
+          <w:rStyle w:val="md-plain"/>
+          <w:rFonts w:cstheme="minorHAnsi"/>
+          <w:color w:val="333333"/>
+          <w:shd w:val="clear" w:color="auto" w:fill="FFFFFF"/>
+        </w:rPr>
+        <w:t xml:space="preserve">should be more general. One of possible approaches describe in </w:t>
+      </w:r>
+      <w:hyperlink r:id="rId11" w:history="1">
+        <w:r>
+          <w:rPr>
+            <w:rStyle w:val="Hyperlink"/>
+            <w:rFonts w:cstheme="minorHAnsi"/>
+            <w:shd w:val="clear" w:color="auto" w:fill="FFFFFF"/>
+          </w:rPr>
+          <w:t>this my article</w:t>
+        </w:r>
+      </w:hyperlink>
+      <w:r>
+        <w:rPr>
+          <w:rStyle w:val="md-plain"/>
+          <w:rFonts w:cstheme="minorHAnsi"/>
+          <w:color w:val="333333"/>
+          <w:shd w:val="clear" w:color="auto" w:fill="FFFFFF"/>
+        </w:rPr>
+        <w:t>.</w:t>
+      </w:r>
+    </w:p>
+    <w:p>
+      <w:pPr>
+        <w:pStyle w:val="ListParagraph"/>
+        <w:numPr>
+          <w:ilvl w:val="0"/>
+          <w:numId w:val="3"/>
+        </w:numPr>
+        <w:jc w:val="both"/>
+        <w:rPr>
+          <w:rStyle w:val="md-plain"/>
+          <w:rFonts w:cstheme="minorHAnsi"/>
+          <w:color w:val="333333"/>
+          <w:shd w:val="clear" w:color="auto" w:fill="FFFFFF"/>
+        </w:rPr>
+      </w:pPr>
+      <w:r>
+        <w:rPr>
+          <w:rStyle w:val="md-plain"/>
+          <w:rFonts w:cstheme="minorHAnsi"/>
           <w:i/>
           <w:iCs/>
           <w:color w:val="333333"/>
@@ -1453,7 +2298,52 @@
           <w:color w:val="333333"/>
           <w:shd w:val="clear" w:color="auto" w:fill="FFFFFF"/>
         </w:rPr>
-        <w:t xml:space="preserve"> (I have already implemented JSON Web Token (JWT) authentication for .NET 5 services).</w:t>
+        <w:t xml:space="preserve"> (I have already implemented JSON Web Token (JWT) authentication for .NET 5 services</w:t>
+      </w:r>
+      <w:r>
+        <w:rPr>
+          <w:rStyle w:val="md-plain"/>
+          <w:rFonts w:cstheme="minorHAnsi"/>
+          <w:color w:val="333333"/>
+          <w:shd w:val="clear" w:color="auto" w:fill="FFFFFF"/>
+        </w:rPr>
+        <w:t xml:space="preserve"> but did not include </w:t>
+      </w:r>
+      <w:r>
+        <w:rPr>
+          <w:rStyle w:val="md-plain"/>
+          <w:rFonts w:cstheme="minorHAnsi"/>
+          <w:color w:val="333333"/>
+          <w:shd w:val="clear" w:color="auto" w:fill="FFFFFF"/>
+        </w:rPr>
+        <w:t>i</w:t>
+      </w:r>
+      <w:r>
+        <w:rPr>
+          <w:rStyle w:val="md-plain"/>
+          <w:rFonts w:cstheme="minorHAnsi"/>
+          <w:color w:val="333333"/>
+          <w:shd w:val="clear" w:color="auto" w:fill="FFFFFF"/>
+        </w:rPr>
+        <w:t>t to this solution</w:t>
+      </w:r>
+      <w:r>
+        <w:rPr>
+          <w:rStyle w:val="md-plain"/>
+          <w:rFonts w:cstheme="minorHAnsi"/>
+          <w:color w:val="333333"/>
+          <w:shd w:val="clear" w:color="auto" w:fill="FFFFFF"/>
+        </w:rPr>
+        <w:t xml:space="preserve"> yet</w:t>
+      </w:r>
+      <w:r>
+        <w:rPr>
+          <w:rStyle w:val="md-plain"/>
+          <w:rFonts w:cstheme="minorHAnsi"/>
+          <w:color w:val="333333"/>
+          <w:shd w:val="clear" w:color="auto" w:fill="FFFFFF"/>
+        </w:rPr>
+        <w:t>).</w:t>
       </w:r>
     </w:p>
     <w:p>
@@ -1514,6 +2404,119 @@
 <file path=word/numbering.xml><?xml version="1.0" encoding="utf-8"?>
 <w:numbering xmlns:wpc="http://schemas.microsoft.com/office/word/2010/wordprocessingCanvas" xmlns:mc="http://schemas.openxmlformats.org/markup-compatibility/2006" xmlns:o="urn:schemas-microsoft-com:office:office" xmlns:r="http://schemas.openxmlformats.org/officeDocument/2006/relationships" xmlns:m="http://schemas.openxmlformats.org/officeDocument/2006/math" xmlns:v="urn:schemas-microsoft-com:vml" xmlns:wp14="http://schemas.microsoft.com/office/word/2010/wordprocessingDrawing" xmlns:wp="http://schemas.openxmlformats.org/drawingml/2006/wordprocessingDrawing" xmlns:w10="urn:schemas-microsoft-com:office:word" xmlns:w="http://schemas.openxmlformats.org/wordprocessingml/2006/main" xmlns:w14="http://schemas.microsoft.com/office/word/2010/wordml" xmlns:w15="http://schemas.microsoft.com/office/word/2012/wordml" xmlns:wpg="http://schemas.microsoft.com/office/word/2010/wordprocessingGroup" xmlns:wpi="http://schemas.microsoft.com/office/word/2010/wordprocessingInk" xmlns:wne="http://schemas.microsoft.com/office/word/2006/wordml" xmlns:wps="http://schemas.microsoft.com/office/word/2010/wordprocessingShape" mc:Ignorable="w14 w15 wp14">
   <w:abstractNum w:abstractNumId="0" w15:restartNumberingAfterBreak="0">
+    <w:nsid w:val="006B31D5"/>
+    <w:multiLevelType w:val="hybridMultilevel"/>
+    <w:tmpl w:val="D3502476"/>
+    <w:lvl w:ilvl="0" w:tplc="04090001">
+      <w:start w:val="1"/>
+      <w:numFmt w:val="bullet"/>
+      <w:lvlText w:val=""/>
+      <w:lvlJc w:val="left"/>
+      <w:pPr>
+        <w:ind w:left="360" w:hanging="360"/>
+      </w:pPr>
+      <w:rPr>
+        <w:rFonts w:ascii="Symbol" w:hAnsi="Symbol" w:hint="default"/>
+      </w:rPr>
+    </w:lvl>
+    <w:lvl w:ilvl="1" w:tplc="04090003" w:tentative="1">
+      <w:start w:val="1"/>
+      <w:numFmt w:val="bullet"/>
+      <w:lvlText w:val="o"/>
+      <w:lvlJc w:val="left"/>
+      <w:pPr>
+        <w:ind w:left="1440" w:hanging="360"/>
+      </w:pPr>
+      <w:rPr>
+        <w:rFonts w:ascii="Courier New" w:hAnsi="Courier New" w:cs="Courier New" w:hint="default"/>
+      </w:rPr>
+    </w:lvl>
+    <w:lvl w:ilvl="2" w:tplc="04090005" w:tentative="1">
+      <w:start w:val="1"/>
+      <w:numFmt w:val="bullet"/>
+      <w:lvlText w:val=""/>
+      <w:lvlJc w:val="left"/>
+      <w:pPr>
+        <w:ind w:left="2160" w:hanging="360"/>
+      </w:pPr>
+      <w:rPr>
+        <w:rFonts w:ascii="Wingdings" w:hAnsi="Wingdings" w:hint="default"/>
+      </w:rPr>
+    </w:lvl>
+    <w:lvl w:ilvl="3" w:tplc="04090001" w:tentative="1">
+      <w:start w:val="1"/>
+      <w:numFmt w:val="bullet"/>
+      <w:lvlText w:val=""/>
+      <w:lvlJc w:val="left"/>
+      <w:pPr>
+        <w:ind w:left="2880" w:hanging="360"/>
+      </w:pPr>
+      <w:rPr>
+        <w:rFonts w:ascii="Symbol" w:hAnsi="Symbol" w:hint="default"/>
+      </w:rPr>
+    </w:lvl>
+    <w:lvl w:ilvl="4" w:tplc="04090003" w:tentative="1">
+      <w:start w:val="1"/>
+      <w:numFmt w:val="bullet"/>
+      <w:lvlText w:val="o"/>
+      <w:lvlJc w:val="left"/>
+      <w:pPr>
+        <w:ind w:left="3600" w:hanging="360"/>
+      </w:pPr>
+      <w:rPr>
+        <w:rFonts w:ascii="Courier New" w:hAnsi="Courier New" w:cs="Courier New" w:hint="default"/>
+      </w:rPr>
+    </w:lvl>
+    <w:lvl w:ilvl="5" w:tplc="04090005" w:tentative="1">
+      <w:start w:val="1"/>
+      <w:numFmt w:val="bullet"/>
+      <w:lvlText w:val=""/>
+      <w:lvlJc w:val="left"/>
+      <w:pPr>
+        <w:ind w:left="4320" w:hanging="360"/>
+      </w:pPr>
+      <w:rPr>
+        <w:rFonts w:ascii="Wingdings" w:hAnsi="Wingdings" w:hint="default"/>
+      </w:rPr>
+    </w:lvl>
+    <w:lvl w:ilvl="6" w:tplc="04090001" w:tentative="1">
+      <w:start w:val="1"/>
+      <w:numFmt w:val="bullet"/>
+      <w:lvlText w:val=""/>
+      <w:lvlJc w:val="left"/>
+      <w:pPr>
+        <w:ind w:left="5040" w:hanging="360"/>
+      </w:pPr>
+      <w:rPr>
+        <w:rFonts w:ascii="Symbol" w:hAnsi="Symbol" w:hint="default"/>
+      </w:rPr>
+    </w:lvl>
+    <w:lvl w:ilvl="7" w:tplc="04090003" w:tentative="1">
+      <w:start w:val="1"/>
+      <w:numFmt w:val="bullet"/>
+      <w:lvlText w:val="o"/>
+      <w:lvlJc w:val="left"/>
+      <w:pPr>
+        <w:ind w:left="5760" w:hanging="360"/>
+      </w:pPr>
+      <w:rPr>
+        <w:rFonts w:ascii="Courier New" w:hAnsi="Courier New" w:cs="Courier New" w:hint="default"/>
+      </w:rPr>
+    </w:lvl>
+    <w:lvl w:ilvl="8" w:tplc="04090005" w:tentative="1">
+      <w:start w:val="1"/>
+      <w:numFmt w:val="bullet"/>
+      <w:lvlText w:val=""/>
+      <w:lvlJc w:val="left"/>
+      <w:pPr>
+        <w:ind w:left="6480" w:hanging="360"/>
+      </w:pPr>
+      <w:rPr>
+        <w:rFonts w:ascii="Wingdings" w:hAnsi="Wingdings" w:hint="default"/>
+      </w:rPr>
+    </w:lvl>
+  </w:abstractNum>
+  <w:abstractNum w:abstractNumId="1" w15:restartNumberingAfterBreak="0">
     <w:nsid w:val="20CC6314"/>
     <w:multiLevelType w:val="hybridMultilevel"/>
     <w:tmpl w:val="7436D8BC"/>
@@ -1626,7 +2629,7 @@
       </w:rPr>
     </w:lvl>
   </w:abstractNum>
-  <w:abstractNum w:abstractNumId="1" w15:restartNumberingAfterBreak="0">
+  <w:abstractNum w:abstractNumId="2" w15:restartNumberingAfterBreak="0">
     <w:nsid w:val="2E7F6F46"/>
     <w:multiLevelType w:val="hybridMultilevel"/>
     <w:tmpl w:val="10B8BD0E"/>
@@ -1738,7 +2741,7 @@
       </w:rPr>
     </w:lvl>
   </w:abstractNum>
-  <w:abstractNum w:abstractNumId="2" w15:restartNumberingAfterBreak="0">
+  <w:abstractNum w:abstractNumId="3" w15:restartNumberingAfterBreak="0">
     <w:nsid w:val="6ACC5D19"/>
     <w:multiLevelType w:val="hybridMultilevel"/>
     <w:tmpl w:val="7FF69540"/>
@@ -1851,14 +2854,132 @@
       </w:rPr>
     </w:lvl>
   </w:abstractNum>
+  <w:abstractNum w:abstractNumId="4" w15:restartNumberingAfterBreak="0">
+    <w:nsid w:val="6C5256A7"/>
+    <w:multiLevelType w:val="hybridMultilevel"/>
+    <w:tmpl w:val="2884B140"/>
+    <w:lvl w:ilvl="0" w:tplc="36D86CD8">
+      <w:numFmt w:val="bullet"/>
+      <w:lvlText w:val="-"/>
+      <w:lvlJc w:val="left"/>
+      <w:pPr>
+        <w:ind w:left="360" w:hanging="360"/>
+      </w:pPr>
+      <w:rPr>
+        <w:rFonts w:ascii="Calibri" w:eastAsiaTheme="minorHAnsi" w:hAnsi="Calibri" w:cs="Calibri" w:hint="default"/>
+      </w:rPr>
+    </w:lvl>
+    <w:lvl w:ilvl="1" w:tplc="04090003" w:tentative="1">
+      <w:start w:val="1"/>
+      <w:numFmt w:val="bullet"/>
+      <w:lvlText w:val="o"/>
+      <w:lvlJc w:val="left"/>
+      <w:pPr>
+        <w:ind w:left="1440" w:hanging="360"/>
+      </w:pPr>
+      <w:rPr>
+        <w:rFonts w:ascii="Courier New" w:hAnsi="Courier New" w:cs="Courier New" w:hint="default"/>
+      </w:rPr>
+    </w:lvl>
+    <w:lvl w:ilvl="2" w:tplc="04090005" w:tentative="1">
+      <w:start w:val="1"/>
+      <w:numFmt w:val="bullet"/>
+      <w:lvlText w:val=""/>
+      <w:lvlJc w:val="left"/>
+      <w:pPr>
+        <w:ind w:left="2160" w:hanging="360"/>
+      </w:pPr>
+      <w:rPr>
+        <w:rFonts w:ascii="Wingdings" w:hAnsi="Wingdings" w:hint="default"/>
+      </w:rPr>
+    </w:lvl>
+    <w:lvl w:ilvl="3" w:tplc="04090001" w:tentative="1">
+      <w:start w:val="1"/>
+      <w:numFmt w:val="bullet"/>
+      <w:lvlText w:val=""/>
+      <w:lvlJc w:val="left"/>
+      <w:pPr>
+        <w:ind w:left="2880" w:hanging="360"/>
+      </w:pPr>
+      <w:rPr>
+        <w:rFonts w:ascii="Symbol" w:hAnsi="Symbol" w:hint="default"/>
+      </w:rPr>
+    </w:lvl>
+    <w:lvl w:ilvl="4" w:tplc="04090003" w:tentative="1">
+      <w:start w:val="1"/>
+      <w:numFmt w:val="bullet"/>
+      <w:lvlText w:val="o"/>
+      <w:lvlJc w:val="left"/>
+      <w:pPr>
+        <w:ind w:left="3600" w:hanging="360"/>
+      </w:pPr>
+      <w:rPr>
+        <w:rFonts w:ascii="Courier New" w:hAnsi="Courier New" w:cs="Courier New" w:hint="default"/>
+      </w:rPr>
+    </w:lvl>
+    <w:lvl w:ilvl="5" w:tplc="04090005" w:tentative="1">
+      <w:start w:val="1"/>
+      <w:numFmt w:val="bullet"/>
+      <w:lvlText w:val=""/>
+      <w:lvlJc w:val="left"/>
+      <w:pPr>
+        <w:ind w:left="4320" w:hanging="360"/>
+      </w:pPr>
+      <w:rPr>
+        <w:rFonts w:ascii="Wingdings" w:hAnsi="Wingdings" w:hint="default"/>
+      </w:rPr>
+    </w:lvl>
+    <w:lvl w:ilvl="6" w:tplc="04090001" w:tentative="1">
+      <w:start w:val="1"/>
+      <w:numFmt w:val="bullet"/>
+      <w:lvlText w:val=""/>
+      <w:lvlJc w:val="left"/>
+      <w:pPr>
+        <w:ind w:left="5040" w:hanging="360"/>
+      </w:pPr>
+      <w:rPr>
+        <w:rFonts w:ascii="Symbol" w:hAnsi="Symbol" w:hint="default"/>
+      </w:rPr>
+    </w:lvl>
+    <w:lvl w:ilvl="7" w:tplc="04090003" w:tentative="1">
+      <w:start w:val="1"/>
+      <w:numFmt w:val="bullet"/>
+      <w:lvlText w:val="o"/>
+      <w:lvlJc w:val="left"/>
+      <w:pPr>
+        <w:ind w:left="5760" w:hanging="360"/>
+      </w:pPr>
+      <w:rPr>
+        <w:rFonts w:ascii="Courier New" w:hAnsi="Courier New" w:cs="Courier New" w:hint="default"/>
+      </w:rPr>
+    </w:lvl>
+    <w:lvl w:ilvl="8" w:tplc="04090005" w:tentative="1">
+      <w:start w:val="1"/>
+      <w:numFmt w:val="bullet"/>
+      <w:lvlText w:val=""/>
+      <w:lvlJc w:val="left"/>
+      <w:pPr>
+        <w:ind w:left="6480" w:hanging="360"/>
+      </w:pPr>
+      <w:rPr>
+        <w:rFonts w:ascii="Wingdings" w:hAnsi="Wingdings" w:hint="default"/>
+      </w:rPr>
+    </w:lvl>
+  </w:abstractNum>
   <w:num w:numId="1">
+    <w:abstractNumId w:val="3"/>
+  </w:num>
+  <w:num w:numId="2">
+    <w:abstractNumId w:val="1"/>
+  </w:num>
+  <w:num w:numId="3">
     <w:abstractNumId w:val="2"/>
   </w:num>
-  <w:num w:numId="2">
+  <w:num w:numId="4">
+    <w:abstractNumId w:val="4"/>
+  </w:num>
+  <w:num w:numId="5">
     <w:abstractNumId w:val="0"/>
-  </w:num>
-  <w:num w:numId="3">
-    <w:abstractNumId w:val="1"/>
   </w:num>
 </w:numbering>
 </file>
@@ -2711,7 +3832,7 @@
 </file>
 
 <file path=customXml/itemProps1.xml><?xml version="1.0" encoding="utf-8"?>
-<ds:datastoreItem xmlns:ds="http://schemas.openxmlformats.org/officeDocument/2006/customXml" ds:itemID="{22DCCB38-AC86-4457-80B3-8CC9A95EB8C4}">
+<ds:datastoreItem xmlns:ds="http://schemas.openxmlformats.org/officeDocument/2006/customXml" ds:itemID="{68472259-5528-45CC-8F42-292C304360C8}">
   <ds:schemaRefs>
     <ds:schemaRef ds:uri="http://schemas.openxmlformats.org/officeDocument/2006/bibliography"/>
   </ds:schemaRefs>

</xml_diff>

<commit_message>
Avatar added. Docs updated.
</commit_message>
<xml_diff>
--- a/_docs/Description.docx
+++ b/_docs/Description.docx
@@ -63,8 +63,13 @@
         </w:numPr>
         <w:jc w:val="both"/>
       </w:pPr>
-      <w:r>
-        <w:t>GraphQL, including solution to N + 1 problem</w:t>
+      <w:proofErr w:type="spellStart"/>
+      <w:r>
+        <w:t>GraphQL</w:t>
+      </w:r>
+      <w:proofErr w:type="spellEnd"/>
+      <w:r>
+        <w:t>, including solution to N + 1 problem</w:t>
       </w:r>
     </w:p>
     <w:p>
@@ -90,7 +95,15 @@
         <w:jc w:val="both"/>
       </w:pPr>
       <w:r>
-        <w:t>Synchronization for async/await methods</w:t>
+        <w:t xml:space="preserve">Synchronization for </w:t>
+      </w:r>
+      <w:proofErr w:type="spellStart"/>
+      <w:r>
+        <w:t>async</w:t>
+      </w:r>
+      <w:proofErr w:type="spellEnd"/>
+      <w:r>
+        <w:t>/await methods</w:t>
       </w:r>
     </w:p>
     <w:p>
@@ -127,10 +140,23 @@
           <w:numId w:val="1"/>
         </w:numPr>
         <w:jc w:val="both"/>
-      </w:pPr>
-      <w:r>
-        <w:t>ORM EntityFrameworkCore</w:t>
-      </w:r>
+        <w:rPr>
+          <w:i/>
+          <w:iCs/>
+        </w:rPr>
+      </w:pPr>
+      <w:r>
+        <w:t xml:space="preserve">ORM </w:t>
+      </w:r>
+      <w:proofErr w:type="spellStart"/>
+      <w:r>
+        <w:rPr>
+          <w:i/>
+          <w:iCs/>
+        </w:rPr>
+        <w:t>EntityFrameworkCore</w:t>
+      </w:r>
+      <w:proofErr w:type="spellEnd"/>
     </w:p>
     <w:p>
       <w:pPr>
@@ -141,8 +167,13 @@
         </w:numPr>
         <w:jc w:val="both"/>
       </w:pPr>
-      <w:r>
-        <w:t>OpenApi (a.k.a. Swagger)</w:t>
+      <w:proofErr w:type="spellStart"/>
+      <w:r>
+        <w:t>OpenApi</w:t>
+      </w:r>
+      <w:proofErr w:type="spellEnd"/>
+      <w:r>
+        <w:t xml:space="preserve"> (a.k.a. Swagger)</w:t>
       </w:r>
     </w:p>
     <w:p>
@@ -180,15 +211,25 @@
         <w:t xml:space="preserve">The service provides a very simple handling (base CRUD operations) of traders list. It is based on </w:t>
       </w:r>
       <w:hyperlink r:id="rId6" w:history="1">
+        <w:proofErr w:type="spellStart"/>
         <w:r>
           <w:rPr>
             <w:rStyle w:val="Hyperlink"/>
           </w:rPr>
           <w:t>GraphQL</w:t>
         </w:r>
+        <w:proofErr w:type="spellEnd"/>
       </w:hyperlink>
       <w:r>
-        <w:t xml:space="preserve"> technology. GraphQL allows to retrieve and submit stored data in a very ordered and </w:t>
+        <w:t xml:space="preserve"> technology. </w:t>
+      </w:r>
+      <w:proofErr w:type="spellStart"/>
+      <w:r>
+        <w:t>GraphQL</w:t>
+      </w:r>
+      <w:proofErr w:type="spellEnd"/>
+      <w:r>
+        <w:t xml:space="preserve"> allows to retrieve and submit stored data in a very ordered and </w:t>
       </w:r>
       <w:r>
         <w:t>yet</w:t>
@@ -209,24 +250,33 @@
           <w:rStyle w:val="md-plain"/>
         </w:rPr>
       </w:pPr>
+      <w:proofErr w:type="spellStart"/>
       <w:r>
         <w:rPr>
           <w:rStyle w:val="md-plain"/>
         </w:rPr>
         <w:t>GraphQL</w:t>
       </w:r>
+      <w:proofErr w:type="spellEnd"/>
     </w:p>
     <w:p/>
     <w:p>
       <w:pPr>
         <w:jc w:val="both"/>
       </w:pPr>
-      <w:r>
-        <w:t xml:space="preserve">GraphQL defines contract between client and server for data retrieval (query) and update (mutation). Both query and mutation constitute JSON-like structure. Retrieved data are formed into much the same structure and return to client. Due to hierarchical form of </w:t>
-      </w:r>
+      <w:proofErr w:type="spellStart"/>
       <w:r>
         <w:t>GraphQL</w:t>
       </w:r>
+      <w:proofErr w:type="spellEnd"/>
+      <w:r>
+        <w:t xml:space="preserve"> defines contract between client and server for data retrieval (query) and update (mutation). Both query and mutation constitute JSON-like structure. Retrieved data are formed into much the same structure and return to client. Due to hierarchical form of </w:t>
+      </w:r>
+      <w:proofErr w:type="spellStart"/>
+      <w:r>
+        <w:t>GraphQL</w:t>
+      </w:r>
+      <w:proofErr w:type="spellEnd"/>
       <w:r>
         <w:t xml:space="preserve"> query process of data retrieving is a sequence of nested field handlers calls.</w:t>
       </w:r>
@@ -235,15 +285,16 @@
       </w:r>
     </w:p>
     <w:p/>
+    <w:p/>
+    <w:p/>
+    <w:p/>
     <w:p>
       <w:pPr>
         <w:pStyle w:val="Heading2"/>
       </w:pPr>
       <w:r>
-        <w:t>Query</w:t>
-      </w:r>
-      <w:r>
-        <w:t xml:space="preserve"> </w:t>
+        <w:lastRenderedPageBreak/>
+        <w:t xml:space="preserve">Query </w:t>
       </w:r>
       <w:r>
         <w:t>N + 1 Problem</w:t>
@@ -258,20 +309,40 @@
       <w:pPr>
         <w:jc w:val="both"/>
         <w:rPr>
-          <w:rStyle w:val="md-softbreak"/>
-          <w:rFonts w:cstheme="minorHAnsi"/>
-          <w:color w:val="333333"/>
-          <w:shd w:val="clear" w:color="auto" w:fill="FFFFFF"/>
-        </w:rPr>
-      </w:pPr>
-      <w:r>
-        <w:rPr>
-          <w:rStyle w:val="md-plain"/>
-          <w:rFonts w:cstheme="minorHAnsi"/>
-          <w:color w:val="333333"/>
-          <w:shd w:val="clear" w:color="auto" w:fill="FFFFFF"/>
-        </w:rPr>
-        <w:t xml:space="preserve">Usage of GraphQL brings about so called </w:t>
+          <w:rStyle w:val="md-plain"/>
+          <w:rFonts w:cstheme="minorHAnsi"/>
+          <w:color w:val="333333"/>
+          <w:shd w:val="clear" w:color="auto" w:fill="FFFFFF"/>
+        </w:rPr>
+      </w:pPr>
+      <w:r>
+        <w:rPr>
+          <w:rStyle w:val="md-plain"/>
+          <w:rFonts w:cstheme="minorHAnsi"/>
+          <w:color w:val="333333"/>
+          <w:shd w:val="clear" w:color="auto" w:fill="FFFFFF"/>
+        </w:rPr>
+        <w:t xml:space="preserve">Usage of </w:t>
+      </w:r>
+      <w:proofErr w:type="spellStart"/>
+      <w:r>
+        <w:rPr>
+          <w:rStyle w:val="md-plain"/>
+          <w:rFonts w:cstheme="minorHAnsi"/>
+          <w:color w:val="333333"/>
+          <w:shd w:val="clear" w:color="auto" w:fill="FFFFFF"/>
+        </w:rPr>
+        <w:t>GraphQL</w:t>
+      </w:r>
+      <w:proofErr w:type="spellEnd"/>
+      <w:r>
+        <w:rPr>
+          <w:rStyle w:val="md-plain"/>
+          <w:rFonts w:cstheme="minorHAnsi"/>
+          <w:color w:val="333333"/>
+          <w:shd w:val="clear" w:color="auto" w:fill="FFFFFF"/>
+        </w:rPr>
+        <w:t xml:space="preserve"> brings about so called </w:t>
       </w:r>
       <w:r>
         <w:rPr>
@@ -291,27 +362,7 @@
             <w:u w:val="single"/>
             <w:shd w:val="clear" w:color="auto" w:fill="FFFFFF"/>
           </w:rPr>
-          <w:t>N + 1 prob</w:t>
-        </w:r>
-        <w:r>
-          <w:rPr>
-            <w:rStyle w:val="md-plain"/>
-            <w:rFonts w:cstheme="minorHAnsi"/>
-            <w:color w:val="4183C4"/>
-            <w:u w:val="single"/>
-            <w:shd w:val="clear" w:color="auto" w:fill="FFFFFF"/>
-          </w:rPr>
-          <w:t>l</w:t>
-        </w:r>
-        <w:r>
-          <w:rPr>
-            <w:rStyle w:val="md-plain"/>
-            <w:rFonts w:cstheme="minorHAnsi"/>
-            <w:color w:val="4183C4"/>
-            <w:u w:val="single"/>
-            <w:shd w:val="clear" w:color="auto" w:fill="FFFFFF"/>
-          </w:rPr>
-          <w:t>em</w:t>
+          <w:t>N + 1 problem</w:t>
         </w:r>
       </w:hyperlink>
       <w:r>
@@ -323,6 +374,7 @@
         </w:rPr>
         <w:t xml:space="preserve">. Efficient </w:t>
       </w:r>
+      <w:proofErr w:type="spellStart"/>
       <w:r>
         <w:rPr>
           <w:rStyle w:val="md-plain"/>
@@ -332,6 +384,7 @@
         </w:rPr>
         <w:t>GraphQL</w:t>
       </w:r>
+      <w:proofErr w:type="spellEnd"/>
       <w:r>
         <w:rPr>
           <w:rStyle w:val="md-plain"/>
@@ -384,17 +437,27 @@
           <w:color w:val="333333"/>
           <w:shd w:val="clear" w:color="auto" w:fill="FFFFFF"/>
         </w:rPr>
-        <w:t xml:space="preserve"> reasonable solution to this issue. In this solution I implemented my original code solving N + 1 problem </w:t>
-      </w:r>
-      <w:r>
-        <w:rPr>
-          <w:rStyle w:val="md-plain"/>
-          <w:rFonts w:cstheme="minorHAnsi"/>
-          <w:color w:val="333333"/>
-          <w:shd w:val="clear" w:color="auto" w:fill="FFFFFF"/>
-        </w:rPr>
-        <w:lastRenderedPageBreak/>
-        <w:t>for GraphQL. In few words it may be formulated as following. In "naive" solution handler of every field call</w:t>
+        <w:t xml:space="preserve"> reasonable solution to this issue. In this solution I implemented my original code solving N + 1 problem for </w:t>
+      </w:r>
+      <w:proofErr w:type="spellStart"/>
+      <w:r>
+        <w:rPr>
+          <w:rStyle w:val="md-plain"/>
+          <w:rFonts w:cstheme="minorHAnsi"/>
+          <w:color w:val="333333"/>
+          <w:shd w:val="clear" w:color="auto" w:fill="FFFFFF"/>
+        </w:rPr>
+        <w:t>GraphQL</w:t>
+      </w:r>
+      <w:proofErr w:type="spellEnd"/>
+      <w:r>
+        <w:rPr>
+          <w:rStyle w:val="md-plain"/>
+          <w:rFonts w:cstheme="minorHAnsi"/>
+          <w:color w:val="333333"/>
+          <w:shd w:val="clear" w:color="auto" w:fill="FFFFFF"/>
+        </w:rPr>
+        <w:t>. In few words it may be formulated as following. In "naive" solution handler of every field call</w:t>
       </w:r>
       <w:r>
         <w:rPr>
@@ -448,7 +511,27 @@
           <w:color w:val="333333"/>
           <w:shd w:val="clear" w:color="auto" w:fill="FFFFFF"/>
         </w:rPr>
-        <w:t xml:space="preserve"> from database data for all fields on this level and stores them in a cache attached to GraphQL context object available to all field handlers. </w:t>
+        <w:t xml:space="preserve"> from database data for all fields on this level and stores them in a cache attached to </w:t>
+      </w:r>
+      <w:proofErr w:type="spellStart"/>
+      <w:r>
+        <w:rPr>
+          <w:rStyle w:val="md-plain"/>
+          <w:rFonts w:cstheme="minorHAnsi"/>
+          <w:color w:val="333333"/>
+          <w:shd w:val="clear" w:color="auto" w:fill="FFFFFF"/>
+        </w:rPr>
+        <w:t>GraphQL</w:t>
+      </w:r>
+      <w:proofErr w:type="spellEnd"/>
+      <w:r>
+        <w:rPr>
+          <w:rStyle w:val="md-plain"/>
+          <w:rFonts w:cstheme="minorHAnsi"/>
+          <w:color w:val="333333"/>
+          <w:shd w:val="clear" w:color="auto" w:fill="FFFFFF"/>
+        </w:rPr>
+        <w:t xml:space="preserve"> context object available to all field handlers. </w:t>
       </w:r>
       <w:r>
         <w:rPr>
@@ -486,6 +569,17 @@
         </w:rPr>
         <w:t xml:space="preserve"> from the cache and not from database. The difference is illustrated by Figs. 1 and 2.</w:t>
       </w:r>
+    </w:p>
+    <w:p>
+      <w:pPr>
+        <w:jc w:val="both"/>
+        <w:rPr>
+          <w:rStyle w:val="md-softbreak"/>
+          <w:rFonts w:cstheme="minorHAnsi"/>
+          <w:color w:val="333333"/>
+          <w:shd w:val="clear" w:color="auto" w:fill="FFFFFF"/>
+        </w:rPr>
+      </w:pPr>
       <w:r>
         <w:rPr>
           <w:rStyle w:val="md-softbreak"/>
@@ -533,7 +627,7 @@
             <v:path o:extrusionok="f" gradientshapeok="t" o:connecttype="rect"/>
             <o:lock v:ext="edit" aspectratio="t"/>
           </v:shapetype>
-          <v:shape id="_x0000_i1025" type="#_x0000_t75" style="width:310.4pt;height:433.35pt">
+          <v:shape id="_x0000_i1025" type="#_x0000_t75" style="width:310.55pt;height:433.6pt">
             <v:imagedata r:id="rId8" o:title="gql-naive"/>
           </v:shape>
         </w:pict>
@@ -567,8 +661,19 @@
           <w:color w:val="333333"/>
           <w:shd w:val="clear" w:color="auto" w:fill="FFFFFF"/>
         </w:rPr>
-        <w:t>Fig. 1. Non-Optimized GraphQL</w:t>
-      </w:r>
+        <w:t xml:space="preserve">Fig. 1. Non-Optimized </w:t>
+      </w:r>
+      <w:proofErr w:type="spellStart"/>
+      <w:r>
+        <w:rPr>
+          <w:rStyle w:val="md-softbreak"/>
+          <w:rFonts w:cstheme="minorHAnsi"/>
+          <w:color w:val="333333"/>
+          <w:shd w:val="clear" w:color="auto" w:fill="FFFFFF"/>
+        </w:rPr>
+        <w:t>GraphQL</w:t>
+      </w:r>
+      <w:proofErr w:type="spellEnd"/>
     </w:p>
     <w:p>
       <w:pPr>
@@ -589,7 +694,7 @@
         </w:rPr>
         <w:lastRenderedPageBreak/>
         <w:pict>
-          <v:shape id="_x0000_i1026" type="#_x0000_t75" style="width:385.15pt;height:436.75pt">
+          <v:shape id="_x0000_i1026" type="#_x0000_t75" style="width:385.25pt;height:436.3pt">
             <v:imagedata r:id="rId9" o:title="gql-optimized"/>
           </v:shape>
         </w:pict>
@@ -630,8 +735,19 @@
           <w:color w:val="333333"/>
           <w:shd w:val="clear" w:color="auto" w:fill="FFFFFF"/>
         </w:rPr>
-        <w:t>. Optimized GraphQL</w:t>
-      </w:r>
+        <w:t xml:space="preserve">. Optimized </w:t>
+      </w:r>
+      <w:proofErr w:type="spellStart"/>
+      <w:r>
+        <w:rPr>
+          <w:rStyle w:val="md-softbreak"/>
+          <w:rFonts w:cstheme="minorHAnsi"/>
+          <w:color w:val="333333"/>
+          <w:shd w:val="clear" w:color="auto" w:fill="FFFFFF"/>
+        </w:rPr>
+        <w:t>GraphQL</w:t>
+      </w:r>
+      <w:proofErr w:type="spellEnd"/>
     </w:p>
     <w:p>
       <w:pPr>
@@ -706,23 +822,7 @@
             <w:rFonts w:cstheme="minorHAnsi"/>
             <w:shd w:val="clear" w:color="auto" w:fill="FFFFFF"/>
           </w:rPr>
-          <w:t>my art</w:t>
-        </w:r>
-        <w:r>
-          <w:rPr>
-            <w:rStyle w:val="Hyperlink"/>
-            <w:rFonts w:cstheme="minorHAnsi"/>
-            <w:shd w:val="clear" w:color="auto" w:fill="FFFFFF"/>
-          </w:rPr>
-          <w:t>i</w:t>
-        </w:r>
-        <w:r>
-          <w:rPr>
-            <w:rStyle w:val="Hyperlink"/>
-            <w:rFonts w:cstheme="minorHAnsi"/>
-            <w:shd w:val="clear" w:color="auto" w:fill="FFFFFF"/>
-          </w:rPr>
-          <w:t>cle</w:t>
+          <w:t>my article</w:t>
         </w:r>
       </w:hyperlink>
       <w:r>
@@ -783,6 +883,7 @@
         </w:rPr>
         <w:t xml:space="preserve"> is why cache is used with interface </w:t>
       </w:r>
+      <w:proofErr w:type="spellStart"/>
       <w:r>
         <w:rPr>
           <w:rStyle w:val="md-plain"/>
@@ -794,6 +895,7 @@
         </w:rPr>
         <w:t>IGqlCache</w:t>
       </w:r>
+      <w:proofErr w:type="spellEnd"/>
       <w:r>
         <w:rPr>
           <w:rStyle w:val="md-plain"/>
@@ -814,6 +916,7 @@
           <w:shd w:val="clear" w:color="auto" w:fill="FFFFFF"/>
         </w:rPr>
       </w:pPr>
+      <w:proofErr w:type="spellStart"/>
       <w:proofErr w:type="gramStart"/>
       <w:r>
         <w:rPr>
@@ -826,6 +929,7 @@
         </w:rPr>
         <w:t>GqlCache</w:t>
       </w:r>
+      <w:proofErr w:type="spellEnd"/>
       <w:r>
         <w:rPr>
           <w:rStyle w:val="md-plain"/>
@@ -847,8 +951,9 @@
           <w:color w:val="333333"/>
           <w:shd w:val="clear" w:color="auto" w:fill="FFFFFF"/>
         </w:rPr>
-        <w:t xml:space="preserve"> I</w:t>
-      </w:r>
+        <w:t xml:space="preserve"> </w:t>
+      </w:r>
+      <w:proofErr w:type="spellStart"/>
       <w:r>
         <w:rPr>
           <w:rStyle w:val="md-plain"/>
@@ -858,7 +963,7 @@
           <w:color w:val="333333"/>
           <w:shd w:val="clear" w:color="auto" w:fill="FFFFFF"/>
         </w:rPr>
-        <w:t>GqlCache</w:t>
+        <w:t>I</w:t>
       </w:r>
       <w:r>
         <w:rPr>
@@ -869,6 +974,18 @@
           <w:color w:val="333333"/>
           <w:shd w:val="clear" w:color="auto" w:fill="FFFFFF"/>
         </w:rPr>
+        <w:t>GqlCache</w:t>
+      </w:r>
+      <w:proofErr w:type="spellEnd"/>
+      <w:r>
+        <w:rPr>
+          <w:rStyle w:val="md-plain"/>
+          <w:rFonts w:cstheme="minorHAnsi"/>
+          <w:i/>
+          <w:iCs/>
+          <w:color w:val="333333"/>
+          <w:shd w:val="clear" w:color="auto" w:fill="FFFFFF"/>
+        </w:rPr>
         <w:t>.</w:t>
       </w:r>
     </w:p>
@@ -927,17 +1044,1315 @@
       </w:r>
     </w:p>
     <w:p/>
-    <w:p>
-      <w:pPr>
-        <w:jc w:val="both"/>
-        <w:rPr>
-          <w:rStyle w:val="md-plain"/>
-          <w:rFonts w:cstheme="minorHAnsi"/>
-          <w:color w:val="333333"/>
-          <w:shd w:val="clear" w:color="auto" w:fill="FFFFFF"/>
-        </w:rPr>
-      </w:pPr>
-      <w:r>
+    <w:tbl>
+      <w:tblPr>
+        <w:tblStyle w:val="TableGrid"/>
+        <w:tblW w:w="0" w:type="auto"/>
+        <w:tblLook w:val="04A0" w:firstRow="1" w:lastRow="0" w:firstColumn="1" w:lastColumn="0" w:noHBand="0" w:noVBand="1"/>
+      </w:tblPr>
+      <w:tblGrid>
+        <w:gridCol w:w="1828"/>
+        <w:gridCol w:w="1919"/>
+        <w:gridCol w:w="5603"/>
+      </w:tblGrid>
+      <w:tr>
+        <w:tc>
+          <w:tcPr>
+            <w:tcW w:w="1750" w:type="dxa"/>
+            <w:shd w:val="clear" w:color="auto" w:fill="D0CECE" w:themeFill="background2" w:themeFillShade="E6"/>
+          </w:tcPr>
+          <w:p>
+            <w:pPr>
+              <w:jc w:val="both"/>
+              <w:rPr>
+                <w:b/>
+                <w:bCs/>
+              </w:rPr>
+            </w:pPr>
+            <w:r>
+              <w:rPr>
+                <w:b/>
+                <w:bCs/>
+              </w:rPr>
+              <w:t>Component</w:t>
+            </w:r>
+          </w:p>
+        </w:tc>
+        <w:tc>
+          <w:tcPr>
+            <w:tcW w:w="1931" w:type="dxa"/>
+            <w:shd w:val="clear" w:color="auto" w:fill="D0CECE" w:themeFill="background2" w:themeFillShade="E6"/>
+          </w:tcPr>
+          <w:p>
+            <w:pPr>
+              <w:jc w:val="both"/>
+              <w:rPr>
+                <w:b/>
+                <w:bCs/>
+              </w:rPr>
+            </w:pPr>
+            <w:r>
+              <w:rPr>
+                <w:b/>
+                <w:bCs/>
+              </w:rPr>
+              <w:t>Project Type</w:t>
+            </w:r>
+          </w:p>
+        </w:tc>
+        <w:tc>
+          <w:tcPr>
+            <w:tcW w:w="5669" w:type="dxa"/>
+            <w:shd w:val="clear" w:color="auto" w:fill="D0CECE" w:themeFill="background2" w:themeFillShade="E6"/>
+          </w:tcPr>
+          <w:p>
+            <w:pPr>
+              <w:jc w:val="both"/>
+              <w:rPr>
+                <w:b/>
+                <w:bCs/>
+              </w:rPr>
+            </w:pPr>
+            <w:r>
+              <w:rPr>
+                <w:b/>
+                <w:bCs/>
+              </w:rPr>
+              <w:t>Description</w:t>
+            </w:r>
+          </w:p>
+        </w:tc>
+      </w:tr>
+      <w:tr>
+        <w:tc>
+          <w:tcPr>
+            <w:tcW w:w="1750" w:type="dxa"/>
+          </w:tcPr>
+          <w:p>
+            <w:proofErr w:type="spellStart"/>
+            <w:r>
+              <w:rPr>
+                <w:rStyle w:val="md-plain"/>
+                <w:rFonts w:cstheme="minorHAnsi"/>
+                <w:color w:val="000000" w:themeColor="text1"/>
+                <w:shd w:val="clear" w:color="auto" w:fill="FFFFFF"/>
+              </w:rPr>
+              <w:t>TraderService</w:t>
+            </w:r>
+            <w:proofErr w:type="spellEnd"/>
+          </w:p>
+        </w:tc>
+        <w:tc>
+          <w:tcPr>
+            <w:tcW w:w="1931" w:type="dxa"/>
+          </w:tcPr>
+          <w:p>
+            <w:r>
+              <w:t>Service (Console application)</w:t>
+            </w:r>
+          </w:p>
+        </w:tc>
+        <w:tc>
+          <w:tcPr>
+            <w:tcW w:w="5669" w:type="dxa"/>
+          </w:tcPr>
+          <w:p>
+            <w:pPr>
+              <w:jc w:val="both"/>
+              <w:rPr>
+                <w:rStyle w:val="md-plain"/>
+                <w:rFonts w:cstheme="minorHAnsi"/>
+                <w:color w:val="333333"/>
+                <w:shd w:val="clear" w:color="auto" w:fill="FFFFFF"/>
+              </w:rPr>
+            </w:pPr>
+            <w:r>
+              <w:rPr>
+                <w:rStyle w:val="md-plain"/>
+                <w:rFonts w:cstheme="minorHAnsi"/>
+                <w:color w:val="333333"/>
+                <w:shd w:val="clear" w:color="auto" w:fill="FFFFFF"/>
+              </w:rPr>
+              <w:t>P</w:t>
+            </w:r>
+            <w:r>
+              <w:rPr>
+                <w:rStyle w:val="md-plain"/>
+                <w:rFonts w:cstheme="minorHAnsi"/>
+                <w:color w:val="333333"/>
+                <w:shd w:val="clear" w:color="auto" w:fill="FFFFFF"/>
+              </w:rPr>
+              <w:t>rovides two controllers.</w:t>
+            </w:r>
+            <w:r>
+              <w:rPr>
+                <w:rStyle w:val="md-plain"/>
+                <w:rFonts w:cstheme="minorHAnsi"/>
+                <w:color w:val="333333"/>
+                <w:shd w:val="clear" w:color="auto" w:fill="FFFFFF"/>
+              </w:rPr>
+              <w:t xml:space="preserve"> </w:t>
+            </w:r>
+            <w:proofErr w:type="spellStart"/>
+            <w:r>
+              <w:rPr>
+                <w:rStyle w:val="md-plain"/>
+                <w:rFonts w:cstheme="minorHAnsi"/>
+                <w:i/>
+                <w:iCs/>
+                <w:color w:val="333333"/>
+                <w:shd w:val="clear" w:color="auto" w:fill="FFFFFF"/>
+              </w:rPr>
+              <w:t>GqlController</w:t>
+            </w:r>
+            <w:proofErr w:type="spellEnd"/>
+            <w:r>
+              <w:rPr>
+                <w:rStyle w:val="md-plain"/>
+                <w:rFonts w:cstheme="minorHAnsi"/>
+                <w:color w:val="333333"/>
+                <w:shd w:val="clear" w:color="auto" w:fill="FFFFFF"/>
+              </w:rPr>
+              <w:t xml:space="preserve"> processes all </w:t>
+            </w:r>
+            <w:proofErr w:type="spellStart"/>
+            <w:r>
+              <w:rPr>
+                <w:rStyle w:val="md-plain"/>
+                <w:rFonts w:cstheme="minorHAnsi"/>
+                <w:color w:val="333333"/>
+                <w:shd w:val="clear" w:color="auto" w:fill="FFFFFF"/>
+              </w:rPr>
+              <w:t>GraphQL</w:t>
+            </w:r>
+            <w:proofErr w:type="spellEnd"/>
+            <w:r>
+              <w:rPr>
+                <w:rStyle w:val="md-plain"/>
+                <w:rFonts w:cstheme="minorHAnsi"/>
+                <w:color w:val="333333"/>
+                <w:shd w:val="clear" w:color="auto" w:fill="FFFFFF"/>
+              </w:rPr>
+              <w:t xml:space="preserve"> requests, whereas</w:t>
+            </w:r>
+            <w:r>
+              <w:rPr>
+                <w:rStyle w:val="md-plain"/>
+                <w:rFonts w:cstheme="minorHAnsi"/>
+                <w:color w:val="333333"/>
+                <w:shd w:val="clear" w:color="auto" w:fill="FFFFFF"/>
+              </w:rPr>
+              <w:t xml:space="preserve"> </w:t>
+            </w:r>
+            <w:proofErr w:type="spellStart"/>
+            <w:r>
+              <w:rPr>
+                <w:rStyle w:val="md-plain"/>
+                <w:rFonts w:cstheme="minorHAnsi"/>
+                <w:i/>
+                <w:iCs/>
+                <w:color w:val="333333"/>
+                <w:shd w:val="clear" w:color="auto" w:fill="FFFFFF"/>
+              </w:rPr>
+              <w:t>TraderController</w:t>
+            </w:r>
+            <w:proofErr w:type="spellEnd"/>
+            <w:r>
+              <w:rPr>
+                <w:rStyle w:val="md-plain"/>
+                <w:rFonts w:cstheme="minorHAnsi"/>
+                <w:color w:val="333333"/>
+                <w:shd w:val="clear" w:color="auto" w:fill="FFFFFF"/>
+              </w:rPr>
+              <w:t xml:space="preserve"> processes </w:t>
+            </w:r>
+            <w:proofErr w:type="spellStart"/>
+            <w:r>
+              <w:rPr>
+                <w:rStyle w:val="md-plain"/>
+                <w:rFonts w:cstheme="minorHAnsi"/>
+                <w:color w:val="333333"/>
+                <w:shd w:val="clear" w:color="auto" w:fill="FFFFFF"/>
+              </w:rPr>
+              <w:t>parameterless</w:t>
+            </w:r>
+            <w:proofErr w:type="spellEnd"/>
+            <w:r>
+              <w:rPr>
+                <w:rStyle w:val="md-plain"/>
+                <w:rFonts w:cstheme="minorHAnsi"/>
+                <w:color w:val="333333"/>
+                <w:shd w:val="clear" w:color="auto" w:fill="FFFFFF"/>
+              </w:rPr>
+              <w:t xml:space="preserve"> GET request responding with some text, and</w:t>
+            </w:r>
+            <w:r>
+              <w:rPr>
+                <w:rStyle w:val="md-plain"/>
+                <w:rFonts w:cstheme="minorHAnsi"/>
+                <w:color w:val="333333"/>
+                <w:shd w:val="clear" w:color="auto" w:fill="FFFFFF"/>
+              </w:rPr>
+              <w:t xml:space="preserve"> </w:t>
+            </w:r>
+            <w:r>
+              <w:rPr>
+                <w:rStyle w:val="md-plain"/>
+                <w:rFonts w:cstheme="minorHAnsi"/>
+                <w:color w:val="333333"/>
+                <w:shd w:val="clear" w:color="auto" w:fill="FFFFFF"/>
+              </w:rPr>
+              <w:t xml:space="preserve">another GET request with Trader </w:t>
+            </w:r>
+            <w:r>
+              <w:rPr>
+                <w:rStyle w:val="md-plain"/>
+                <w:rFonts w:cstheme="minorHAnsi"/>
+                <w:i/>
+                <w:iCs/>
+                <w:color w:val="333333"/>
+                <w:shd w:val="clear" w:color="auto" w:fill="FFFFFF"/>
+              </w:rPr>
+              <w:t>id</w:t>
+            </w:r>
+            <w:r>
+              <w:rPr>
+                <w:rStyle w:val="md-plain"/>
+                <w:rFonts w:cstheme="minorHAnsi"/>
+                <w:color w:val="333333"/>
+                <w:shd w:val="clear" w:color="auto" w:fill="FFFFFF"/>
+              </w:rPr>
+              <w:t xml:space="preserve"> as a parameter.</w:t>
+            </w:r>
+            <w:r>
+              <w:rPr>
+                <w:rStyle w:val="md-plain"/>
+                <w:rFonts w:cstheme="minorHAnsi"/>
+                <w:color w:val="333333"/>
+                <w:shd w:val="clear" w:color="auto" w:fill="FFFFFF"/>
+              </w:rPr>
+              <w:t xml:space="preserve"> </w:t>
+            </w:r>
+            <w:r>
+              <w:rPr>
+                <w:rStyle w:val="md-plain"/>
+                <w:rFonts w:cstheme="minorHAnsi"/>
+                <w:color w:val="333333"/>
+                <w:shd w:val="clear" w:color="auto" w:fill="FFFFFF"/>
+              </w:rPr>
+              <w:t xml:space="preserve">This request is internally processed as an ordinary </w:t>
+            </w:r>
+            <w:proofErr w:type="spellStart"/>
+            <w:r>
+              <w:rPr>
+                <w:rStyle w:val="md-plain"/>
+                <w:rFonts w:cstheme="minorHAnsi"/>
+                <w:color w:val="333333"/>
+                <w:shd w:val="clear" w:color="auto" w:fill="FFFFFF"/>
+              </w:rPr>
+              <w:t>GraphQL</w:t>
+            </w:r>
+            <w:proofErr w:type="spellEnd"/>
+            <w:r>
+              <w:rPr>
+                <w:rStyle w:val="md-plain"/>
+                <w:rFonts w:cstheme="minorHAnsi"/>
+                <w:color w:val="333333"/>
+                <w:shd w:val="clear" w:color="auto" w:fill="FFFFFF"/>
+              </w:rPr>
+              <w:t xml:space="preserve"> request with hardcoded query.</w:t>
+            </w:r>
+            <w:r>
+              <w:rPr>
+                <w:rStyle w:val="md-plain"/>
+                <w:rFonts w:cstheme="minorHAnsi"/>
+                <w:color w:val="333333"/>
+                <w:shd w:val="clear" w:color="auto" w:fill="FFFFFF"/>
+              </w:rPr>
+              <w:t xml:space="preserve"> </w:t>
+            </w:r>
+            <w:proofErr w:type="spellStart"/>
+            <w:r>
+              <w:rPr>
+                <w:rStyle w:val="md-plain"/>
+                <w:rFonts w:cstheme="minorHAnsi"/>
+                <w:i/>
+                <w:iCs/>
+                <w:color w:val="333333"/>
+                <w:shd w:val="clear" w:color="auto" w:fill="FFFFFF"/>
+              </w:rPr>
+              <w:t>TraderController</w:t>
+            </w:r>
+            <w:proofErr w:type="spellEnd"/>
+            <w:r>
+              <w:rPr>
+                <w:rStyle w:val="md-plain"/>
+                <w:rFonts w:cstheme="minorHAnsi"/>
+                <w:color w:val="333333"/>
+                <w:shd w:val="clear" w:color="auto" w:fill="FFFFFF"/>
+              </w:rPr>
+              <w:t xml:space="preserve"> serves just illustrative purpose.</w:t>
+            </w:r>
+            <w:r>
+              <w:rPr>
+                <w:rStyle w:val="md-plain"/>
+                <w:rFonts w:cstheme="minorHAnsi"/>
+                <w:color w:val="333333"/>
+                <w:shd w:val="clear" w:color="auto" w:fill="FFFFFF"/>
+              </w:rPr>
+              <w:t xml:space="preserve"> </w:t>
+            </w:r>
+            <w:r>
+              <w:rPr>
+                <w:rStyle w:val="md-plain"/>
+                <w:rFonts w:cstheme="minorHAnsi"/>
+                <w:color w:val="333333"/>
+                <w:shd w:val="clear" w:color="auto" w:fill="FFFFFF"/>
+              </w:rPr>
+              <w:t>The service referred to several general purposes libraries (DLLs).</w:t>
+            </w:r>
+            <w:r>
+              <w:rPr>
+                <w:rStyle w:val="md-plain"/>
+                <w:rFonts w:cstheme="minorHAnsi"/>
+                <w:color w:val="333333"/>
+                <w:shd w:val="clear" w:color="auto" w:fill="FFFFFF"/>
+              </w:rPr>
+              <w:t xml:space="preserve"> </w:t>
+            </w:r>
+            <w:r>
+              <w:rPr>
+                <w:rStyle w:val="md-plain"/>
+                <w:rFonts w:cstheme="minorHAnsi"/>
+                <w:color w:val="333333"/>
+                <w:shd w:val="clear" w:color="auto" w:fill="FFFFFF"/>
+              </w:rPr>
+              <w:t xml:space="preserve">They are located in directory </w:t>
+            </w:r>
+            <w:r>
+              <w:rPr>
+                <w:rStyle w:val="md-plain"/>
+                <w:rFonts w:cstheme="minorHAnsi"/>
+                <w:i/>
+                <w:iCs/>
+                <w:color w:val="333333"/>
+                <w:shd w:val="clear" w:color="auto" w:fill="FFFFFF"/>
+              </w:rPr>
+              <w:t>.\Libs</w:t>
+            </w:r>
+            <w:r>
+              <w:rPr>
+                <w:rStyle w:val="md-plain"/>
+                <w:rFonts w:cstheme="minorHAnsi"/>
+                <w:color w:val="333333"/>
+                <w:shd w:val="clear" w:color="auto" w:fill="FFFFFF"/>
+              </w:rPr>
+              <w:t>.</w:t>
+            </w:r>
+            <w:r>
+              <w:rPr>
+                <w:rStyle w:val="md-plain"/>
+                <w:rFonts w:cstheme="minorHAnsi"/>
+                <w:color w:val="333333"/>
+                <w:shd w:val="clear" w:color="auto" w:fill="FFFFFF"/>
+              </w:rPr>
+              <w:t xml:space="preserve"> </w:t>
+            </w:r>
+          </w:p>
+          <w:p/>
+        </w:tc>
+      </w:tr>
+      <w:tr>
+        <w:tc>
+          <w:tcPr>
+            <w:tcW w:w="1750" w:type="dxa"/>
+          </w:tcPr>
+          <w:p>
+            <w:proofErr w:type="spellStart"/>
+            <w:r>
+              <w:rPr>
+                <w:rStyle w:val="md-plain"/>
+                <w:rFonts w:cstheme="minorHAnsi"/>
+                <w:shd w:val="clear" w:color="auto" w:fill="FFFFFF"/>
+              </w:rPr>
+              <w:t>RepoInterfacesLib</w:t>
+            </w:r>
+            <w:proofErr w:type="spellEnd"/>
+          </w:p>
+        </w:tc>
+        <w:tc>
+          <w:tcPr>
+            <w:tcW w:w="1931" w:type="dxa"/>
+          </w:tcPr>
+          <w:p>
+            <w:r>
+              <w:t>DLL</w:t>
+            </w:r>
+          </w:p>
+        </w:tc>
+        <w:tc>
+          <w:tcPr>
+            <w:tcW w:w="5669" w:type="dxa"/>
+          </w:tcPr>
+          <w:p>
+            <w:r>
+              <w:rPr>
+                <w:rStyle w:val="md-plain"/>
+                <w:rFonts w:cstheme="minorHAnsi"/>
+                <w:color w:val="333333"/>
+                <w:shd w:val="clear" w:color="auto" w:fill="FFFFFF"/>
+              </w:rPr>
+              <w:t>P</w:t>
+            </w:r>
+            <w:r>
+              <w:rPr>
+                <w:rStyle w:val="md-plain"/>
+                <w:rFonts w:cstheme="minorHAnsi"/>
+                <w:color w:val="333333"/>
+                <w:shd w:val="clear" w:color="auto" w:fill="FFFFFF"/>
+              </w:rPr>
+              <w:t>rovides interfaces to deal with data repository</w:t>
+            </w:r>
+            <w:r>
+              <w:rPr>
+                <w:rStyle w:val="md-plain"/>
+                <w:rFonts w:cstheme="minorHAnsi"/>
+                <w:color w:val="333333"/>
+                <w:shd w:val="clear" w:color="auto" w:fill="FFFFFF"/>
+              </w:rPr>
+              <w:t>.</w:t>
+            </w:r>
+          </w:p>
+        </w:tc>
+      </w:tr>
+      <w:tr>
+        <w:tc>
+          <w:tcPr>
+            <w:tcW w:w="1750" w:type="dxa"/>
+          </w:tcPr>
+          <w:p>
+            <w:proofErr w:type="spellStart"/>
+            <w:r>
+              <w:rPr>
+                <w:rStyle w:val="md-plain"/>
+                <w:rFonts w:cstheme="minorHAnsi"/>
+                <w:shd w:val="clear" w:color="auto" w:fill="FFFFFF"/>
+              </w:rPr>
+              <w:t>RepoLib</w:t>
+            </w:r>
+            <w:proofErr w:type="spellEnd"/>
+          </w:p>
+        </w:tc>
+        <w:tc>
+          <w:tcPr>
+            <w:tcW w:w="1931" w:type="dxa"/>
+          </w:tcPr>
+          <w:p>
+            <w:r>
+              <w:t>DLL</w:t>
+            </w:r>
+          </w:p>
+        </w:tc>
+        <w:tc>
+          <w:tcPr>
+            <w:tcW w:w="5669" w:type="dxa"/>
+          </w:tcPr>
+          <w:p>
+            <w:r>
+              <w:rPr>
+                <w:rStyle w:val="md-plain"/>
+                <w:rFonts w:cstheme="minorHAnsi"/>
+                <w:color w:val="333333"/>
+                <w:shd w:val="clear" w:color="auto" w:fill="FFFFFF"/>
+              </w:rPr>
+              <w:t>I</w:t>
+            </w:r>
+            <w:r>
+              <w:rPr>
+                <w:rStyle w:val="md-plain"/>
+                <w:rFonts w:cstheme="minorHAnsi"/>
+                <w:color w:val="333333"/>
+                <w:shd w:val="clear" w:color="auto" w:fill="FFFFFF"/>
+              </w:rPr>
+              <w:t xml:space="preserve">mplements </w:t>
+            </w:r>
+            <w:proofErr w:type="spellStart"/>
+            <w:r>
+              <w:rPr>
+                <w:rStyle w:val="md-plain"/>
+                <w:rFonts w:cstheme="minorHAnsi"/>
+                <w:i/>
+                <w:iCs/>
+                <w:color w:val="333333"/>
+                <w:shd w:val="clear" w:color="auto" w:fill="FFFFFF"/>
+              </w:rPr>
+              <w:t>IRepo</w:t>
+            </w:r>
+            <w:proofErr w:type="spellEnd"/>
+            <w:r>
+              <w:rPr>
+                <w:rStyle w:val="md-plain"/>
+                <w:rFonts w:cstheme="minorHAnsi"/>
+                <w:i/>
+                <w:iCs/>
+                <w:color w:val="333333"/>
+                <w:shd w:val="clear" w:color="auto" w:fill="FFFFFF"/>
+              </w:rPr>
+              <w:t>&lt;T&gt;</w:t>
+            </w:r>
+            <w:r>
+              <w:rPr>
+                <w:rStyle w:val="md-plain"/>
+                <w:rFonts w:cstheme="minorHAnsi"/>
+                <w:color w:val="333333"/>
+                <w:shd w:val="clear" w:color="auto" w:fill="FFFFFF"/>
+              </w:rPr>
+              <w:t xml:space="preserve"> interface from </w:t>
+            </w:r>
+            <w:proofErr w:type="spellStart"/>
+            <w:r>
+              <w:rPr>
+                <w:rStyle w:val="md-plain"/>
+                <w:rFonts w:cstheme="minorHAnsi"/>
+                <w:i/>
+                <w:iCs/>
+                <w:color w:val="333333"/>
+                <w:shd w:val="clear" w:color="auto" w:fill="FFFFFF"/>
+              </w:rPr>
+              <w:t>RepoInterfacesLib</w:t>
+            </w:r>
+            <w:proofErr w:type="spellEnd"/>
+            <w:r>
+              <w:rPr>
+                <w:rStyle w:val="md-plain"/>
+                <w:rFonts w:cstheme="minorHAnsi"/>
+                <w:color w:val="333333"/>
+                <w:shd w:val="clear" w:color="auto" w:fill="FFFFFF"/>
+              </w:rPr>
+              <w:t xml:space="preserve"> for </w:t>
+            </w:r>
+            <w:proofErr w:type="spellStart"/>
+            <w:r>
+              <w:rPr>
+                <w:rStyle w:val="md-plain"/>
+                <w:rFonts w:cstheme="minorHAnsi"/>
+                <w:i/>
+                <w:iCs/>
+                <w:color w:val="333333"/>
+                <w:shd w:val="clear" w:color="auto" w:fill="FFFFFF"/>
+              </w:rPr>
+              <w:t>EntityFramework</w:t>
+            </w:r>
+            <w:r>
+              <w:rPr>
+                <w:rStyle w:val="md-plain"/>
+                <w:rFonts w:cstheme="minorHAnsi"/>
+                <w:color w:val="333333"/>
+                <w:shd w:val="clear" w:color="auto" w:fill="FFFFFF"/>
+              </w:rPr>
+              <w:t>Core</w:t>
+            </w:r>
+            <w:proofErr w:type="spellEnd"/>
+            <w:r>
+              <w:rPr>
+                <w:rStyle w:val="md-plain"/>
+                <w:rFonts w:cstheme="minorHAnsi"/>
+                <w:color w:val="333333"/>
+                <w:shd w:val="clear" w:color="auto" w:fill="FFFFFF"/>
+              </w:rPr>
+              <w:t>.</w:t>
+            </w:r>
+            <w:r>
+              <w:rPr>
+                <w:rStyle w:val="md-plain"/>
+                <w:rFonts w:cstheme="minorHAnsi"/>
+                <w:color w:val="333333"/>
+                <w:shd w:val="clear" w:color="auto" w:fill="FFFFFF"/>
+              </w:rPr>
+              <w:t xml:space="preserve"> </w:t>
+            </w:r>
+            <w:r>
+              <w:rPr>
+                <w:rStyle w:val="md-plain"/>
+                <w:rFonts w:cstheme="minorHAnsi"/>
+                <w:color w:val="333333"/>
+                <w:shd w:val="clear" w:color="auto" w:fill="FFFFFF"/>
+              </w:rPr>
+              <w:t xml:space="preserve">It equips </w:t>
+            </w:r>
+            <w:r>
+              <w:rPr>
+                <w:rStyle w:val="md-plain"/>
+                <w:rFonts w:cstheme="minorHAnsi"/>
+                <w:color w:val="333333"/>
+                <w:shd w:val="clear" w:color="auto" w:fill="FFFFFF"/>
+              </w:rPr>
+              <w:t>data saving</w:t>
+            </w:r>
+            <w:r>
+              <w:rPr>
+                <w:rStyle w:val="md-plain"/>
+                <w:rFonts w:cstheme="minorHAnsi"/>
+                <w:color w:val="333333"/>
+                <w:shd w:val="clear" w:color="auto" w:fill="FFFFFF"/>
+              </w:rPr>
+              <w:t xml:space="preserve"> procedure with transaction.</w:t>
+            </w:r>
+          </w:p>
+        </w:tc>
+      </w:tr>
+      <w:tr>
+        <w:tc>
+          <w:tcPr>
+            <w:tcW w:w="1750" w:type="dxa"/>
+          </w:tcPr>
+          <w:p>
+            <w:proofErr w:type="spellStart"/>
+            <w:r>
+              <w:rPr>
+                <w:rStyle w:val="md-plain"/>
+                <w:rFonts w:cstheme="minorHAnsi"/>
+                <w:shd w:val="clear" w:color="auto" w:fill="FFFFFF"/>
+              </w:rPr>
+              <w:t>GraphQlHelperLib</w:t>
+            </w:r>
+            <w:proofErr w:type="spellEnd"/>
+          </w:p>
+        </w:tc>
+        <w:tc>
+          <w:tcPr>
+            <w:tcW w:w="1931" w:type="dxa"/>
+          </w:tcPr>
+          <w:p>
+            <w:r>
+              <w:t>DLL</w:t>
+            </w:r>
+          </w:p>
+        </w:tc>
+        <w:tc>
+          <w:tcPr>
+            <w:tcW w:w="5669" w:type="dxa"/>
+          </w:tcPr>
+          <w:p>
+            <w:r>
+              <w:rPr>
+                <w:rStyle w:val="md-plain"/>
+                <w:rFonts w:cstheme="minorHAnsi"/>
+                <w:color w:val="333333"/>
+                <w:shd w:val="clear" w:color="auto" w:fill="FFFFFF"/>
+              </w:rPr>
+              <w:t>C</w:t>
+            </w:r>
+            <w:r>
+              <w:rPr>
+                <w:rStyle w:val="md-plain"/>
+                <w:rFonts w:cstheme="minorHAnsi"/>
+                <w:color w:val="333333"/>
+                <w:shd w:val="clear" w:color="auto" w:fill="FFFFFF"/>
+              </w:rPr>
+              <w:t xml:space="preserve">ontains general </w:t>
+            </w:r>
+            <w:proofErr w:type="spellStart"/>
+            <w:r>
+              <w:rPr>
+                <w:rStyle w:val="md-plain"/>
+                <w:rFonts w:cstheme="minorHAnsi"/>
+                <w:color w:val="333333"/>
+                <w:shd w:val="clear" w:color="auto" w:fill="FFFFFF"/>
+              </w:rPr>
+              <w:t>GraphQL</w:t>
+            </w:r>
+            <w:proofErr w:type="spellEnd"/>
+            <w:r>
+              <w:rPr>
+                <w:rStyle w:val="md-plain"/>
+                <w:rFonts w:cstheme="minorHAnsi"/>
+                <w:color w:val="333333"/>
+                <w:shd w:val="clear" w:color="auto" w:fill="FFFFFF"/>
+              </w:rPr>
+              <w:t xml:space="preserve"> related software including code for data caching discussed above.</w:t>
+            </w:r>
+          </w:p>
+        </w:tc>
+      </w:tr>
+      <w:tr>
+        <w:tc>
+          <w:tcPr>
+            <w:tcW w:w="1750" w:type="dxa"/>
+          </w:tcPr>
+          <w:p>
+            <w:pPr>
+              <w:rPr>
+                <w:rStyle w:val="md-plain"/>
+                <w:rFonts w:cstheme="minorHAnsi"/>
+                <w:shd w:val="clear" w:color="auto" w:fill="FFFFFF"/>
+              </w:rPr>
+            </w:pPr>
+            <w:proofErr w:type="spellStart"/>
+            <w:r>
+              <w:rPr>
+                <w:rStyle w:val="md-plain"/>
+                <w:rFonts w:cstheme="minorHAnsi"/>
+                <w:shd w:val="clear" w:color="auto" w:fill="FFFFFF"/>
+              </w:rPr>
+              <w:t>AsyncLockLib</w:t>
+            </w:r>
+            <w:proofErr w:type="spellEnd"/>
+          </w:p>
+        </w:tc>
+        <w:tc>
+          <w:tcPr>
+            <w:tcW w:w="1931" w:type="dxa"/>
+          </w:tcPr>
+          <w:p>
+            <w:r>
+              <w:t>DLL</w:t>
+            </w:r>
+          </w:p>
+        </w:tc>
+        <w:tc>
+          <w:tcPr>
+            <w:tcW w:w="5669" w:type="dxa"/>
+          </w:tcPr>
+          <w:p>
+            <w:pPr>
+              <w:jc w:val="both"/>
+              <w:rPr>
+                <w:rStyle w:val="md-plain"/>
+                <w:rFonts w:cstheme="minorHAnsi"/>
+                <w:color w:val="333333"/>
+                <w:shd w:val="clear" w:color="auto" w:fill="FFFFFF"/>
+              </w:rPr>
+            </w:pPr>
+            <w:r>
+              <w:rPr>
+                <w:rStyle w:val="md-plain"/>
+                <w:rFonts w:cstheme="minorHAnsi"/>
+                <w:color w:val="333333"/>
+                <w:shd w:val="clear" w:color="auto" w:fill="FFFFFF"/>
+              </w:rPr>
+              <w:t>P</w:t>
+            </w:r>
+            <w:r>
+              <w:rPr>
+                <w:rStyle w:val="md-plain"/>
+                <w:rFonts w:cstheme="minorHAnsi"/>
+                <w:color w:val="333333"/>
+                <w:shd w:val="clear" w:color="auto" w:fill="FFFFFF"/>
+              </w:rPr>
+              <w:t xml:space="preserve">rovides locking </w:t>
+            </w:r>
+            <w:r>
+              <w:rPr>
+                <w:rStyle w:val="md-plain"/>
+                <w:rFonts w:cstheme="minorHAnsi"/>
+                <w:color w:val="333333"/>
+                <w:shd w:val="clear" w:color="auto" w:fill="FFFFFF"/>
+              </w:rPr>
+              <w:t>mechanism</w:t>
+            </w:r>
+            <w:r>
+              <w:rPr>
+                <w:rStyle w:val="md-plain"/>
+                <w:rFonts w:cstheme="minorHAnsi"/>
+                <w:color w:val="333333"/>
+                <w:shd w:val="clear" w:color="auto" w:fill="FFFFFF"/>
+              </w:rPr>
+              <w:t xml:space="preserve"> for </w:t>
+            </w:r>
+            <w:proofErr w:type="spellStart"/>
+            <w:r>
+              <w:rPr>
+                <w:rStyle w:val="md-plain"/>
+                <w:rFonts w:cstheme="minorHAnsi"/>
+                <w:color w:val="333333"/>
+                <w:shd w:val="clear" w:color="auto" w:fill="FFFFFF"/>
+              </w:rPr>
+              <w:t>async</w:t>
+            </w:r>
+            <w:proofErr w:type="spellEnd"/>
+            <w:r>
+              <w:rPr>
+                <w:rStyle w:val="md-plain"/>
+                <w:rFonts w:cstheme="minorHAnsi"/>
+                <w:color w:val="333333"/>
+                <w:shd w:val="clear" w:color="auto" w:fill="FFFFFF"/>
+              </w:rPr>
+              <w:t>/await methods</w:t>
+            </w:r>
+            <w:r>
+              <w:rPr>
+                <w:rStyle w:val="md-plain"/>
+                <w:rFonts w:cstheme="minorHAnsi"/>
+                <w:color w:val="333333"/>
+                <w:shd w:val="clear" w:color="auto" w:fill="FFFFFF"/>
+              </w:rPr>
+              <w:t>,</w:t>
+            </w:r>
+            <w:r>
+              <w:rPr>
+                <w:rStyle w:val="md-plain"/>
+                <w:rFonts w:cstheme="minorHAnsi"/>
+                <w:color w:val="333333"/>
+                <w:shd w:val="clear" w:color="auto" w:fill="FFFFFF"/>
+              </w:rPr>
+              <w:t xml:space="preserve"> particularly </w:t>
+            </w:r>
+            <w:r>
+              <w:rPr>
+                <w:rStyle w:val="md-plain"/>
+                <w:rFonts w:cstheme="minorHAnsi"/>
+                <w:color w:val="333333"/>
+                <w:shd w:val="clear" w:color="auto" w:fill="FFFFFF"/>
+              </w:rPr>
+              <w:t xml:space="preserve">applied </w:t>
+            </w:r>
+            <w:r>
+              <w:rPr>
+                <w:rStyle w:val="md-plain"/>
+                <w:rFonts w:cstheme="minorHAnsi"/>
+                <w:color w:val="333333"/>
+                <w:shd w:val="clear" w:color="auto" w:fill="FFFFFF"/>
+              </w:rPr>
+              <w:t xml:space="preserve">in </w:t>
+            </w:r>
+            <w:r>
+              <w:rPr>
+                <w:rStyle w:val="md-plain"/>
+                <w:rFonts w:cstheme="minorHAnsi"/>
+                <w:color w:val="333333"/>
+                <w:shd w:val="clear" w:color="auto" w:fill="FFFFFF"/>
+              </w:rPr>
+              <w:t xml:space="preserve">usage of </w:t>
+            </w:r>
+            <w:r>
+              <w:rPr>
+                <w:rStyle w:val="md-plain"/>
+                <w:rFonts w:cstheme="minorHAnsi"/>
+                <w:color w:val="333333"/>
+                <w:shd w:val="clear" w:color="auto" w:fill="FFFFFF"/>
+              </w:rPr>
+              <w:t>caching.</w:t>
+            </w:r>
+          </w:p>
+          <w:p>
+            <w:pPr>
+              <w:rPr>
+                <w:rStyle w:val="md-plain"/>
+                <w:rFonts w:cstheme="minorHAnsi"/>
+                <w:color w:val="333333"/>
+                <w:shd w:val="clear" w:color="auto" w:fill="FFFFFF"/>
+              </w:rPr>
+            </w:pPr>
+          </w:p>
+        </w:tc>
+      </w:tr>
+      <w:tr>
+        <w:tc>
+          <w:tcPr>
+            <w:tcW w:w="1750" w:type="dxa"/>
+          </w:tcPr>
+          <w:p>
+            <w:pPr>
+              <w:rPr>
+                <w:rStyle w:val="md-plain"/>
+                <w:rFonts w:cstheme="minorHAnsi"/>
+                <w:shd w:val="clear" w:color="auto" w:fill="FFFFFF"/>
+              </w:rPr>
+            </w:pPr>
+            <w:proofErr w:type="spellStart"/>
+            <w:r>
+              <w:rPr>
+                <w:rStyle w:val="md-plain"/>
+                <w:rFonts w:cstheme="minorHAnsi"/>
+                <w:shd w:val="clear" w:color="auto" w:fill="FFFFFF"/>
+              </w:rPr>
+              <w:t>TraderModelLib</w:t>
+            </w:r>
+            <w:proofErr w:type="spellEnd"/>
+          </w:p>
+        </w:tc>
+        <w:tc>
+          <w:tcPr>
+            <w:tcW w:w="1931" w:type="dxa"/>
+          </w:tcPr>
+          <w:p>
+            <w:r>
+              <w:t>DLL</w:t>
+            </w:r>
+          </w:p>
+        </w:tc>
+        <w:tc>
+          <w:tcPr>
+            <w:tcW w:w="5669" w:type="dxa"/>
+          </w:tcPr>
+          <w:p>
+            <w:pPr>
+              <w:jc w:val="both"/>
+              <w:rPr>
+                <w:rStyle w:val="md-plain"/>
+                <w:rFonts w:cstheme="minorHAnsi"/>
+                <w:color w:val="333333"/>
+                <w:shd w:val="clear" w:color="auto" w:fill="FFFFFF"/>
+              </w:rPr>
+            </w:pPr>
+            <w:r>
+              <w:rPr>
+                <w:rStyle w:val="md-plain"/>
+                <w:rFonts w:cstheme="minorHAnsi"/>
+                <w:color w:val="333333"/>
+                <w:shd w:val="clear" w:color="auto" w:fill="FFFFFF"/>
+              </w:rPr>
+              <w:t xml:space="preserve">The project provides code specific for the given </w:t>
+            </w:r>
+            <w:r>
+              <w:rPr>
+                <w:rStyle w:val="md-plain"/>
+                <w:rFonts w:cstheme="minorHAnsi"/>
+                <w:color w:val="333333"/>
+                <w:shd w:val="clear" w:color="auto" w:fill="FFFFFF"/>
+              </w:rPr>
+              <w:t xml:space="preserve">domain </w:t>
+            </w:r>
+            <w:r>
+              <w:rPr>
+                <w:rStyle w:val="md-plain"/>
+                <w:rFonts w:cstheme="minorHAnsi"/>
+                <w:color w:val="333333"/>
+                <w:shd w:val="clear" w:color="auto" w:fill="FFFFFF"/>
+              </w:rPr>
+              <w:t>problem.</w:t>
+            </w:r>
+            <w:r>
+              <w:rPr>
+                <w:rStyle w:val="md-plain"/>
+                <w:rFonts w:cstheme="minorHAnsi"/>
+                <w:color w:val="333333"/>
+                <w:shd w:val="clear" w:color="auto" w:fill="FFFFFF"/>
+              </w:rPr>
+              <w:t xml:space="preserve"> </w:t>
+            </w:r>
+            <w:r>
+              <w:rPr>
+                <w:rStyle w:val="md-plain"/>
+                <w:rFonts w:cstheme="minorHAnsi"/>
+                <w:color w:val="333333"/>
+                <w:shd w:val="clear" w:color="auto" w:fill="FFFFFF"/>
+              </w:rPr>
+              <w:t>L</w:t>
+            </w:r>
+            <w:r>
+              <w:rPr>
+                <w:rStyle w:val="md-plain"/>
+                <w:rFonts w:cstheme="minorHAnsi"/>
+                <w:color w:val="333333"/>
+                <w:shd w:val="clear" w:color="auto" w:fill="FFFFFF"/>
+              </w:rPr>
+              <w:t xml:space="preserve">ocated in directory </w:t>
+            </w:r>
+            <w:r>
+              <w:rPr>
+                <w:rStyle w:val="md-plain"/>
+                <w:rFonts w:cstheme="minorHAnsi"/>
+                <w:i/>
+                <w:iCs/>
+                <w:color w:val="333333"/>
+                <w:shd w:val="clear" w:color="auto" w:fill="FFFFFF"/>
+              </w:rPr>
+              <w:t>.\</w:t>
+            </w:r>
+            <w:proofErr w:type="gramStart"/>
+            <w:r>
+              <w:rPr>
+                <w:rStyle w:val="md-plain"/>
+                <w:rFonts w:cstheme="minorHAnsi"/>
+                <w:i/>
+                <w:iCs/>
+                <w:color w:val="333333"/>
+                <w:shd w:val="clear" w:color="auto" w:fill="FFFFFF"/>
+              </w:rPr>
+              <w:t>Mode</w:t>
+            </w:r>
+            <w:r>
+              <w:rPr>
+                <w:rStyle w:val="md-plain"/>
+                <w:rFonts w:cstheme="minorHAnsi"/>
+                <w:i/>
+                <w:iCs/>
+                <w:color w:val="333333"/>
+                <w:shd w:val="clear" w:color="auto" w:fill="FFFFFF"/>
+              </w:rPr>
+              <w:t>l</w:t>
+            </w:r>
+            <w:r>
+              <w:rPr>
+                <w:rStyle w:val="md-plain"/>
+                <w:rFonts w:cstheme="minorHAnsi"/>
+                <w:i/>
+                <w:iCs/>
+                <w:color w:val="333333"/>
+                <w:shd w:val="clear" w:color="auto" w:fill="FFFFFF"/>
+              </w:rPr>
+              <w:t xml:space="preserve"> </w:t>
+            </w:r>
+            <w:r>
+              <w:rPr>
+                <w:rStyle w:val="md-plain"/>
+                <w:rFonts w:cstheme="minorHAnsi"/>
+                <w:i/>
+                <w:iCs/>
+                <w:color w:val="333333"/>
+                <w:shd w:val="clear" w:color="auto" w:fill="FFFFFF"/>
+              </w:rPr>
+              <w:t>.</w:t>
+            </w:r>
+            <w:proofErr w:type="gramEnd"/>
+          </w:p>
+          <w:p>
+            <w:pPr>
+              <w:jc w:val="both"/>
+              <w:rPr>
+                <w:rStyle w:val="md-plain"/>
+                <w:rFonts w:cstheme="minorHAnsi"/>
+                <w:color w:val="333333"/>
+                <w:shd w:val="clear" w:color="auto" w:fill="FFFFFF"/>
+              </w:rPr>
+            </w:pPr>
+          </w:p>
+        </w:tc>
+      </w:tr>
+      <w:tr>
+        <w:tc>
+          <w:tcPr>
+            <w:tcW w:w="1750" w:type="dxa"/>
+          </w:tcPr>
+          <w:p>
+            <w:pPr>
+              <w:rPr>
+                <w:rStyle w:val="md-plain"/>
+                <w:rFonts w:cstheme="minorHAnsi"/>
+                <w:shd w:val="clear" w:color="auto" w:fill="FFFFFF"/>
+              </w:rPr>
+            </w:pPr>
+            <w:proofErr w:type="spellStart"/>
+            <w:r>
+              <w:rPr>
+                <w:rStyle w:val="md-plain"/>
+                <w:rFonts w:cstheme="minorHAnsi"/>
+                <w:shd w:val="clear" w:color="auto" w:fill="FFFFFF"/>
+              </w:rPr>
+              <w:t>TraderServiceTest</w:t>
+            </w:r>
+            <w:proofErr w:type="spellEnd"/>
+          </w:p>
+        </w:tc>
+        <w:tc>
+          <w:tcPr>
+            <w:tcW w:w="1931" w:type="dxa"/>
+          </w:tcPr>
+          <w:p>
+            <w:r>
+              <w:t>Test Project</w:t>
+            </w:r>
+            <w:r>
+              <w:t xml:space="preserve"> (Console application)</w:t>
+            </w:r>
+          </w:p>
+        </w:tc>
+        <w:tc>
+          <w:tcPr>
+            <w:tcW w:w="5669" w:type="dxa"/>
+          </w:tcPr>
+          <w:p>
+            <w:pPr>
+              <w:jc w:val="both"/>
+              <w:rPr>
+                <w:rStyle w:val="md-plain"/>
+                <w:rFonts w:cstheme="minorHAnsi"/>
+                <w:color w:val="333333"/>
+                <w:shd w:val="clear" w:color="auto" w:fill="FFFFFF"/>
+              </w:rPr>
+            </w:pPr>
+            <w:r>
+              <w:rPr>
+                <w:rStyle w:val="md-plain"/>
+                <w:rFonts w:cstheme="minorHAnsi"/>
+                <w:color w:val="333333"/>
+                <w:shd w:val="clear" w:color="auto" w:fill="FFFFFF"/>
+              </w:rPr>
+              <w:t>P</w:t>
+            </w:r>
+            <w:r>
+              <w:rPr>
+                <w:rStyle w:val="md-plain"/>
+                <w:rFonts w:cstheme="minorHAnsi"/>
+                <w:color w:val="333333"/>
+                <w:shd w:val="clear" w:color="auto" w:fill="FFFFFF"/>
+              </w:rPr>
+              <w:t xml:space="preserve">roject </w:t>
+            </w:r>
+            <w:proofErr w:type="spellStart"/>
+            <w:r>
+              <w:rPr>
+                <w:rStyle w:val="md-plain"/>
+                <w:rFonts w:cstheme="minorHAnsi"/>
+                <w:color w:val="333333"/>
+                <w:shd w:val="clear" w:color="auto" w:fill="FFFFFF"/>
+              </w:rPr>
+              <w:t>provid</w:t>
+            </w:r>
+            <w:r>
+              <w:rPr>
+                <w:rStyle w:val="md-plain"/>
+                <w:rFonts w:cstheme="minorHAnsi"/>
+                <w:color w:val="333333"/>
+                <w:shd w:val="clear" w:color="auto" w:fill="FFFFFF"/>
+              </w:rPr>
+              <w:t>s</w:t>
+            </w:r>
+            <w:proofErr w:type="spellEnd"/>
+            <w:r>
+              <w:rPr>
+                <w:rStyle w:val="md-plain"/>
+                <w:rFonts w:cstheme="minorHAnsi"/>
+                <w:color w:val="333333"/>
+                <w:shd w:val="clear" w:color="auto" w:fill="FFFFFF"/>
+              </w:rPr>
+              <w:t xml:space="preserve"> integration tests for </w:t>
+            </w:r>
+            <w:proofErr w:type="spellStart"/>
+            <w:r>
+              <w:rPr>
+                <w:rStyle w:val="md-plain"/>
+                <w:rFonts w:cstheme="minorHAnsi"/>
+                <w:i/>
+                <w:iCs/>
+                <w:color w:val="333333"/>
+                <w:shd w:val="clear" w:color="auto" w:fill="FFFFFF"/>
+              </w:rPr>
+              <w:t>TraderService</w:t>
+            </w:r>
+            <w:proofErr w:type="spellEnd"/>
+            <w:r>
+              <w:rPr>
+                <w:rStyle w:val="md-plain"/>
+                <w:rFonts w:cstheme="minorHAnsi"/>
+                <w:color w:val="333333"/>
+                <w:shd w:val="clear" w:color="auto" w:fill="FFFFFF"/>
+              </w:rPr>
+              <w:t>.</w:t>
+            </w:r>
+            <w:r>
+              <w:rPr>
+                <w:rStyle w:val="md-plain"/>
+                <w:rFonts w:cstheme="minorHAnsi"/>
+                <w:color w:val="333333"/>
+                <w:shd w:val="clear" w:color="auto" w:fill="FFFFFF"/>
+              </w:rPr>
+              <w:t xml:space="preserve"> </w:t>
+            </w:r>
+            <w:r>
+              <w:rPr>
+                <w:rStyle w:val="md-plain"/>
+                <w:rFonts w:cstheme="minorHAnsi"/>
+                <w:color w:val="333333"/>
+                <w:shd w:val="clear" w:color="auto" w:fill="FFFFFF"/>
+              </w:rPr>
+              <w:t>These tests are based on the concept of in-memory service.</w:t>
+            </w:r>
+            <w:r>
+              <w:rPr>
+                <w:rStyle w:val="md-plain"/>
+                <w:rFonts w:cstheme="minorHAnsi"/>
+                <w:color w:val="333333"/>
+                <w:shd w:val="clear" w:color="auto" w:fill="FFFFFF"/>
+              </w:rPr>
+              <w:t xml:space="preserve"> </w:t>
+            </w:r>
+            <w:r>
+              <w:rPr>
+                <w:rStyle w:val="md-plain"/>
+                <w:rFonts w:cstheme="minorHAnsi"/>
+                <w:color w:val="333333"/>
+                <w:shd w:val="clear" w:color="auto" w:fill="FFFFFF"/>
+              </w:rPr>
+              <w:t>Such a</w:t>
+            </w:r>
+            <w:r>
+              <w:rPr>
+                <w:rStyle w:val="md-plain"/>
+                <w:rFonts w:cstheme="minorHAnsi"/>
+                <w:color w:val="333333"/>
+                <w:shd w:val="clear" w:color="auto" w:fill="FFFFFF"/>
+              </w:rPr>
+              <w:t>n</w:t>
+            </w:r>
+            <w:r>
+              <w:rPr>
+                <w:rStyle w:val="md-plain"/>
+                <w:rFonts w:cstheme="minorHAnsi"/>
+                <w:color w:val="333333"/>
+                <w:shd w:val="clear" w:color="auto" w:fill="FFFFFF"/>
+              </w:rPr>
+              <w:t xml:space="preserve"> approach allows developer effortlessly test actual service code.</w:t>
+            </w:r>
+            <w:r>
+              <w:rPr>
+                <w:rStyle w:val="md-plain"/>
+                <w:rFonts w:cstheme="minorHAnsi"/>
+                <w:color w:val="333333"/>
+                <w:shd w:val="clear" w:color="auto" w:fill="FFFFFF"/>
+              </w:rPr>
+              <w:t xml:space="preserve"> Located in d</w:t>
+            </w:r>
+            <w:r>
+              <w:rPr>
+                <w:rStyle w:val="md-plain"/>
+                <w:rFonts w:cstheme="minorHAnsi"/>
+                <w:color w:val="333333"/>
+                <w:shd w:val="clear" w:color="auto" w:fill="FFFFFF"/>
+              </w:rPr>
+              <w:t xml:space="preserve">irectory </w:t>
+            </w:r>
+            <w:r>
+              <w:rPr>
+                <w:rStyle w:val="md-plain"/>
+                <w:rFonts w:cstheme="minorHAnsi"/>
+                <w:i/>
+                <w:iCs/>
+                <w:color w:val="333333"/>
+                <w:shd w:val="clear" w:color="auto" w:fill="FFFFFF"/>
+              </w:rPr>
+              <w:t>.\</w:t>
+            </w:r>
+            <w:proofErr w:type="gramStart"/>
+            <w:r>
+              <w:rPr>
+                <w:rStyle w:val="md-plain"/>
+                <w:rFonts w:cstheme="minorHAnsi"/>
+                <w:i/>
+                <w:iCs/>
+                <w:color w:val="333333"/>
+                <w:shd w:val="clear" w:color="auto" w:fill="FFFFFF"/>
+              </w:rPr>
+              <w:t>Test</w:t>
+            </w:r>
+            <w:r>
+              <w:rPr>
+                <w:rStyle w:val="md-plain"/>
+                <w:rFonts w:cstheme="minorHAnsi"/>
+                <w:color w:val="333333"/>
+                <w:shd w:val="clear" w:color="auto" w:fill="FFFFFF"/>
+              </w:rPr>
+              <w:t xml:space="preserve"> .</w:t>
+            </w:r>
+            <w:proofErr w:type="gramEnd"/>
+          </w:p>
+        </w:tc>
+      </w:tr>
+    </w:tbl>
+    <w:p>
+      <w:pPr>
         <w:rPr>
           <w:rStyle w:val="md-plain"/>
           <w:rFonts w:cstheme="minorHAnsi"/>
@@ -948,236 +2363,10 @@
           <w:color w:val="7030A0"/>
           <w:shd w:val="clear" w:color="auto" w:fill="FFFFFF"/>
         </w:rPr>
-        <w:t>TraderService</w:t>
-      </w:r>
-      <w:r>
-        <w:rPr>
-          <w:rStyle w:val="md-plain"/>
-          <w:rFonts w:cstheme="minorHAnsi"/>
-          <w:color w:val="333333"/>
-          <w:shd w:val="clear" w:color="auto" w:fill="FFFFFF"/>
-        </w:rPr>
-        <w:t xml:space="preserve"> provides two controllers.</w:t>
-      </w:r>
-      <w:r>
-        <w:rPr>
-          <w:rStyle w:val="md-plain"/>
-          <w:rFonts w:cstheme="minorHAnsi"/>
-          <w:color w:val="333333"/>
-          <w:shd w:val="clear" w:color="auto" w:fill="FFFFFF"/>
-        </w:rPr>
-        <w:t xml:space="preserve"> </w:t>
-      </w:r>
-      <w:r>
-        <w:rPr>
-          <w:rStyle w:val="md-plain"/>
-          <w:rFonts w:cstheme="minorHAnsi"/>
-          <w:i/>
-          <w:iCs/>
-          <w:color w:val="333333"/>
-          <w:shd w:val="clear" w:color="auto" w:fill="FFFFFF"/>
-        </w:rPr>
-        <w:t>GqlController</w:t>
-      </w:r>
-      <w:r>
-        <w:rPr>
-          <w:rStyle w:val="md-plain"/>
-          <w:rFonts w:cstheme="minorHAnsi"/>
-          <w:color w:val="333333"/>
-          <w:shd w:val="clear" w:color="auto" w:fill="FFFFFF"/>
-        </w:rPr>
-        <w:t xml:space="preserve"> processes all GraphQL requests, whereas</w:t>
-      </w:r>
-      <w:r>
-        <w:rPr>
-          <w:rStyle w:val="md-plain"/>
-          <w:rFonts w:cstheme="minorHAnsi"/>
-          <w:color w:val="333333"/>
-          <w:shd w:val="clear" w:color="auto" w:fill="FFFFFF"/>
-        </w:rPr>
-        <w:t xml:space="preserve"> </w:t>
-      </w:r>
-      <w:r>
-        <w:rPr>
-          <w:rStyle w:val="md-plain"/>
-          <w:rFonts w:cstheme="minorHAnsi"/>
-          <w:i/>
-          <w:iCs/>
-          <w:color w:val="333333"/>
-          <w:shd w:val="clear" w:color="auto" w:fill="FFFFFF"/>
-        </w:rPr>
-        <w:t>TraderController</w:t>
-      </w:r>
-      <w:r>
-        <w:rPr>
-          <w:rStyle w:val="md-plain"/>
-          <w:rFonts w:cstheme="minorHAnsi"/>
-          <w:color w:val="333333"/>
-          <w:shd w:val="clear" w:color="auto" w:fill="FFFFFF"/>
-        </w:rPr>
-        <w:t xml:space="preserve"> processes parameterless GET request responding with some text, and</w:t>
-      </w:r>
-      <w:r>
-        <w:rPr>
-          <w:rStyle w:val="md-plain"/>
-          <w:rFonts w:cstheme="minorHAnsi"/>
-          <w:color w:val="333333"/>
-          <w:shd w:val="clear" w:color="auto" w:fill="FFFFFF"/>
-        </w:rPr>
-        <w:t xml:space="preserve"> </w:t>
-      </w:r>
-      <w:r>
-        <w:rPr>
-          <w:rStyle w:val="md-plain"/>
-          <w:rFonts w:cstheme="minorHAnsi"/>
-          <w:color w:val="333333"/>
-          <w:shd w:val="clear" w:color="auto" w:fill="FFFFFF"/>
-        </w:rPr>
-        <w:t xml:space="preserve">another GET request with Trader </w:t>
-      </w:r>
-      <w:r>
-        <w:rPr>
-          <w:rStyle w:val="md-plain"/>
-          <w:rFonts w:cstheme="minorHAnsi"/>
-          <w:i/>
-          <w:iCs/>
-          <w:color w:val="333333"/>
-          <w:shd w:val="clear" w:color="auto" w:fill="FFFFFF"/>
-        </w:rPr>
-        <w:t>id</w:t>
-      </w:r>
-      <w:r>
-        <w:rPr>
-          <w:rStyle w:val="md-plain"/>
-          <w:rFonts w:cstheme="minorHAnsi"/>
-          <w:color w:val="333333"/>
-          <w:shd w:val="clear" w:color="auto" w:fill="FFFFFF"/>
-        </w:rPr>
-        <w:t xml:space="preserve"> as a parameter.</w:t>
-      </w:r>
-      <w:r>
-        <w:rPr>
-          <w:rStyle w:val="md-plain"/>
-          <w:rFonts w:cstheme="minorHAnsi"/>
-          <w:color w:val="333333"/>
-          <w:shd w:val="clear" w:color="auto" w:fill="FFFFFF"/>
-        </w:rPr>
-        <w:t xml:space="preserve"> </w:t>
-      </w:r>
-      <w:r>
-        <w:rPr>
-          <w:rStyle w:val="md-plain"/>
-          <w:rFonts w:cstheme="minorHAnsi"/>
-          <w:color w:val="333333"/>
-          <w:shd w:val="clear" w:color="auto" w:fill="FFFFFF"/>
-        </w:rPr>
-        <w:t>This request is internally processed as an ordinary GraphQL request with hardcoded query.</w:t>
-      </w:r>
-      <w:r>
-        <w:rPr>
-          <w:rStyle w:val="md-plain"/>
-          <w:rFonts w:cstheme="minorHAnsi"/>
-          <w:color w:val="333333"/>
-          <w:shd w:val="clear" w:color="auto" w:fill="FFFFFF"/>
-        </w:rPr>
-        <w:t xml:space="preserve"> </w:t>
-      </w:r>
-      <w:r>
-        <w:rPr>
-          <w:rStyle w:val="md-plain"/>
-          <w:rFonts w:cstheme="minorHAnsi"/>
-          <w:i/>
-          <w:iCs/>
-          <w:color w:val="333333"/>
-          <w:shd w:val="clear" w:color="auto" w:fill="FFFFFF"/>
-        </w:rPr>
-        <w:t>TraderController</w:t>
-      </w:r>
-      <w:r>
-        <w:rPr>
-          <w:rStyle w:val="md-plain"/>
-          <w:rFonts w:cstheme="minorHAnsi"/>
-          <w:color w:val="333333"/>
-          <w:shd w:val="clear" w:color="auto" w:fill="FFFFFF"/>
-        </w:rPr>
-        <w:t xml:space="preserve"> serves just illustrative purpose.</w:t>
-      </w:r>
-      <w:r>
-        <w:rPr>
-          <w:rStyle w:val="md-plain"/>
-          <w:rFonts w:cstheme="minorHAnsi"/>
-          <w:color w:val="333333"/>
-          <w:shd w:val="clear" w:color="auto" w:fill="FFFFFF"/>
-        </w:rPr>
-        <w:t xml:space="preserve"> </w:t>
-      </w:r>
-      <w:r>
-        <w:rPr>
-          <w:rStyle w:val="md-plain"/>
-          <w:rFonts w:cstheme="minorHAnsi"/>
-          <w:color w:val="333333"/>
-          <w:shd w:val="clear" w:color="auto" w:fill="FFFFFF"/>
-        </w:rPr>
-        <w:t>The service referred to several general purposes libraries (DLLs).</w:t>
-      </w:r>
-      <w:r>
-        <w:rPr>
-          <w:rStyle w:val="md-plain"/>
-          <w:rFonts w:cstheme="minorHAnsi"/>
-          <w:color w:val="333333"/>
-          <w:shd w:val="clear" w:color="auto" w:fill="FFFFFF"/>
-        </w:rPr>
-        <w:t xml:space="preserve"> </w:t>
-      </w:r>
-      <w:r>
-        <w:rPr>
-          <w:rStyle w:val="md-plain"/>
-          <w:rFonts w:cstheme="minorHAnsi"/>
-          <w:color w:val="333333"/>
-          <w:shd w:val="clear" w:color="auto" w:fill="FFFFFF"/>
-        </w:rPr>
-        <w:t xml:space="preserve">They are located in directory </w:t>
-      </w:r>
-      <w:r>
-        <w:rPr>
-          <w:rStyle w:val="md-plain"/>
-          <w:rFonts w:cstheme="minorHAnsi"/>
-          <w:i/>
-          <w:iCs/>
-          <w:color w:val="333333"/>
-          <w:shd w:val="clear" w:color="auto" w:fill="FFFFFF"/>
-        </w:rPr>
-        <w:t>.\Libs</w:t>
-      </w:r>
-      <w:r>
-        <w:rPr>
-          <w:rStyle w:val="md-plain"/>
-          <w:rFonts w:cstheme="minorHAnsi"/>
-          <w:color w:val="333333"/>
-          <w:shd w:val="clear" w:color="auto" w:fill="FFFFFF"/>
-        </w:rPr>
-        <w:t>.</w:t>
-      </w:r>
-      <w:r>
-        <w:rPr>
-          <w:rStyle w:val="md-plain"/>
-          <w:rFonts w:cstheme="minorHAnsi"/>
-          <w:color w:val="333333"/>
-          <w:shd w:val="clear" w:color="auto" w:fill="FFFFFF"/>
-        </w:rPr>
-        <w:t xml:space="preserve"> </w:t>
-      </w:r>
-    </w:p>
-    <w:p>
-      <w:pPr>
-        <w:rPr>
-          <w:rStyle w:val="md-plain"/>
-          <w:rFonts w:cstheme="minorHAnsi"/>
-          <w:color w:val="333333"/>
-          <w:shd w:val="clear" w:color="auto" w:fill="FFFFFF"/>
-        </w:rPr>
-      </w:pPr>
-      <w:r>
+      </w:pPr>
+    </w:p>
+    <w:p>
+      <w:pPr>
         <w:rPr>
           <w:rStyle w:val="md-plain"/>
           <w:rFonts w:cstheme="minorHAnsi"/>
@@ -1186,593 +2375,6 @@
           <w:i/>
           <w:iCs/>
           <w:color w:val="7030A0"/>
-          <w:shd w:val="clear" w:color="auto" w:fill="FFFFFF"/>
-        </w:rPr>
-        <w:t>RepoInterfacesLib</w:t>
-      </w:r>
-      <w:r>
-        <w:rPr>
-          <w:rStyle w:val="md-plain"/>
-          <w:rFonts w:cstheme="minorHAnsi"/>
-          <w:color w:val="333333"/>
-          <w:shd w:val="clear" w:color="auto" w:fill="FFFFFF"/>
-        </w:rPr>
-        <w:t xml:space="preserve"> provides interfaces to deal with data repository.</w:t>
-      </w:r>
-      <w:r>
-        <w:rPr>
-          <w:rStyle w:val="md-plain"/>
-          <w:rFonts w:cstheme="minorHAnsi"/>
-          <w:color w:val="333333"/>
-          <w:shd w:val="clear" w:color="auto" w:fill="FFFFFF"/>
-        </w:rPr>
-        <w:t xml:space="preserve"> </w:t>
-      </w:r>
-    </w:p>
-    <w:p>
-      <w:pPr>
-        <w:rPr>
-          <w:rStyle w:val="md-plain"/>
-          <w:rFonts w:cstheme="minorHAnsi"/>
-          <w:color w:val="333333"/>
-          <w:shd w:val="clear" w:color="auto" w:fill="FFFFFF"/>
-        </w:rPr>
-      </w:pPr>
-      <w:r>
-        <w:rPr>
-          <w:rStyle w:val="md-plain"/>
-          <w:rFonts w:cstheme="minorHAnsi"/>
-          <w:b/>
-          <w:bCs/>
-          <w:i/>
-          <w:iCs/>
-          <w:color w:val="7030A0"/>
-          <w:shd w:val="clear" w:color="auto" w:fill="FFFFFF"/>
-        </w:rPr>
-        <w:t>RepoLib</w:t>
-      </w:r>
-      <w:r>
-        <w:rPr>
-          <w:rStyle w:val="md-plain"/>
-          <w:rFonts w:cstheme="minorHAnsi"/>
-          <w:color w:val="333333"/>
-          <w:shd w:val="clear" w:color="auto" w:fill="FFFFFF"/>
-        </w:rPr>
-        <w:t xml:space="preserve"> implements </w:t>
-      </w:r>
-      <w:r>
-        <w:rPr>
-          <w:rStyle w:val="md-plain"/>
-          <w:rFonts w:cstheme="minorHAnsi"/>
-          <w:i/>
-          <w:iCs/>
-          <w:color w:val="333333"/>
-          <w:shd w:val="clear" w:color="auto" w:fill="FFFFFF"/>
-        </w:rPr>
-        <w:t>IRepo&lt;T&gt;</w:t>
-      </w:r>
-      <w:r>
-        <w:rPr>
-          <w:rStyle w:val="md-plain"/>
-          <w:rFonts w:cstheme="minorHAnsi"/>
-          <w:color w:val="333333"/>
-          <w:shd w:val="clear" w:color="auto" w:fill="FFFFFF"/>
-        </w:rPr>
-        <w:t xml:space="preserve"> interface from </w:t>
-      </w:r>
-      <w:r>
-        <w:rPr>
-          <w:rStyle w:val="md-plain"/>
-          <w:rFonts w:cstheme="minorHAnsi"/>
-          <w:i/>
-          <w:iCs/>
-          <w:color w:val="333333"/>
-          <w:shd w:val="clear" w:color="auto" w:fill="FFFFFF"/>
-        </w:rPr>
-        <w:t>RepoInterfacesLib</w:t>
-      </w:r>
-      <w:r>
-        <w:rPr>
-          <w:rStyle w:val="md-plain"/>
-          <w:rFonts w:cstheme="minorHAnsi"/>
-          <w:color w:val="333333"/>
-          <w:shd w:val="clear" w:color="auto" w:fill="FFFFFF"/>
-        </w:rPr>
-        <w:t xml:space="preserve"> for </w:t>
-      </w:r>
-      <w:r>
-        <w:rPr>
-          <w:rStyle w:val="md-plain"/>
-          <w:rFonts w:cstheme="minorHAnsi"/>
-          <w:i/>
-          <w:iCs/>
-          <w:color w:val="333333"/>
-          <w:shd w:val="clear" w:color="auto" w:fill="FFFFFF"/>
-        </w:rPr>
-        <w:t>EntityFramework</w:t>
-      </w:r>
-      <w:r>
-        <w:rPr>
-          <w:rStyle w:val="md-plain"/>
-          <w:rFonts w:cstheme="minorHAnsi"/>
-          <w:color w:val="333333"/>
-          <w:shd w:val="clear" w:color="auto" w:fill="FFFFFF"/>
-        </w:rPr>
-        <w:t>Core</w:t>
-      </w:r>
-      <w:r>
-        <w:rPr>
-          <w:rStyle w:val="md-plain"/>
-          <w:rFonts w:cstheme="minorHAnsi"/>
-          <w:color w:val="333333"/>
-          <w:shd w:val="clear" w:color="auto" w:fill="FFFFFF"/>
-        </w:rPr>
-        <w:t>.</w:t>
-      </w:r>
-      <w:r>
-        <w:rPr>
-          <w:rStyle w:val="md-plain"/>
-          <w:rFonts w:cstheme="minorHAnsi"/>
-          <w:color w:val="333333"/>
-          <w:shd w:val="clear" w:color="auto" w:fill="FFFFFF"/>
-        </w:rPr>
-        <w:t xml:space="preserve"> </w:t>
-      </w:r>
-      <w:r>
-        <w:rPr>
-          <w:rStyle w:val="md-plain"/>
-          <w:rFonts w:cstheme="minorHAnsi"/>
-          <w:color w:val="333333"/>
-          <w:shd w:val="clear" w:color="auto" w:fill="FFFFFF"/>
-        </w:rPr>
-        <w:t xml:space="preserve">It equips </w:t>
-      </w:r>
-      <w:r>
-        <w:rPr>
-          <w:rStyle w:val="md-plain"/>
-          <w:rFonts w:cstheme="minorHAnsi"/>
-          <w:color w:val="333333"/>
-          <w:shd w:val="clear" w:color="auto" w:fill="FFFFFF"/>
-        </w:rPr>
-        <w:t>data saving</w:t>
-      </w:r>
-      <w:r>
-        <w:rPr>
-          <w:rStyle w:val="md-plain"/>
-          <w:rFonts w:cstheme="minorHAnsi"/>
-          <w:color w:val="333333"/>
-          <w:shd w:val="clear" w:color="auto" w:fill="FFFFFF"/>
-        </w:rPr>
-        <w:t xml:space="preserve"> procedure with transaction.</w:t>
-      </w:r>
-    </w:p>
-    <w:p>
-      <w:pPr>
-        <w:rPr>
-          <w:rStyle w:val="md-plain"/>
-          <w:rFonts w:cstheme="minorHAnsi"/>
-          <w:color w:val="333333"/>
-          <w:shd w:val="clear" w:color="auto" w:fill="FFFFFF"/>
-        </w:rPr>
-      </w:pPr>
-      <w:r>
-        <w:rPr>
-          <w:rStyle w:val="md-plain"/>
-          <w:rFonts w:cstheme="minorHAnsi"/>
-          <w:b/>
-          <w:bCs/>
-          <w:i/>
-          <w:iCs/>
-          <w:color w:val="7030A0"/>
-          <w:shd w:val="clear" w:color="auto" w:fill="FFFFFF"/>
-        </w:rPr>
-        <w:t>GraphQlHelperLib</w:t>
-      </w:r>
-      <w:r>
-        <w:rPr>
-          <w:rStyle w:val="md-plain"/>
-          <w:rFonts w:cstheme="minorHAnsi"/>
-          <w:color w:val="333333"/>
-          <w:shd w:val="clear" w:color="auto" w:fill="FFFFFF"/>
-        </w:rPr>
-        <w:t xml:space="preserve"> contains general GraphQL related software including code for data caching discussed above.</w:t>
-      </w:r>
-    </w:p>
-    <w:p>
-      <w:pPr>
-        <w:jc w:val="both"/>
-        <w:rPr>
-          <w:rStyle w:val="md-plain"/>
-          <w:rFonts w:cstheme="minorHAnsi"/>
-          <w:color w:val="333333"/>
-          <w:shd w:val="clear" w:color="auto" w:fill="FFFFFF"/>
-        </w:rPr>
-      </w:pPr>
-      <w:r>
-        <w:rPr>
-          <w:rStyle w:val="md-plain"/>
-          <w:rFonts w:cstheme="minorHAnsi"/>
-          <w:color w:val="333333"/>
-          <w:shd w:val="clear" w:color="auto" w:fill="FFFFFF"/>
-        </w:rPr>
-        <w:t xml:space="preserve">And </w:t>
-      </w:r>
-      <w:r>
-        <w:rPr>
-          <w:rStyle w:val="md-plain"/>
-          <w:rFonts w:cstheme="minorHAnsi"/>
-          <w:b/>
-          <w:bCs/>
-          <w:i/>
-          <w:iCs/>
-          <w:color w:val="7030A0"/>
-          <w:shd w:val="clear" w:color="auto" w:fill="FFFFFF"/>
-        </w:rPr>
-        <w:t>AsyncLockLib</w:t>
-      </w:r>
-      <w:r>
-        <w:rPr>
-          <w:rStyle w:val="md-plain"/>
-          <w:rFonts w:cstheme="minorHAnsi"/>
-          <w:color w:val="333333"/>
-          <w:shd w:val="clear" w:color="auto" w:fill="FFFFFF"/>
-        </w:rPr>
-        <w:t xml:space="preserve"> provides locking </w:t>
-      </w:r>
-      <w:r>
-        <w:rPr>
-          <w:rStyle w:val="md-plain"/>
-          <w:rFonts w:cstheme="minorHAnsi"/>
-          <w:color w:val="333333"/>
-          <w:shd w:val="clear" w:color="auto" w:fill="FFFFFF"/>
-        </w:rPr>
-        <w:t>mechanism</w:t>
-      </w:r>
-      <w:r>
-        <w:rPr>
-          <w:rStyle w:val="md-plain"/>
-          <w:rFonts w:cstheme="minorHAnsi"/>
-          <w:color w:val="333333"/>
-          <w:shd w:val="clear" w:color="auto" w:fill="FFFFFF"/>
-        </w:rPr>
-        <w:t xml:space="preserve"> for async/await methods</w:t>
-      </w:r>
-      <w:r>
-        <w:rPr>
-          <w:rStyle w:val="md-plain"/>
-          <w:rFonts w:cstheme="minorHAnsi"/>
-          <w:color w:val="333333"/>
-          <w:shd w:val="clear" w:color="auto" w:fill="FFFFFF"/>
-        </w:rPr>
-        <w:t>,</w:t>
-      </w:r>
-      <w:r>
-        <w:rPr>
-          <w:rStyle w:val="md-plain"/>
-          <w:rFonts w:cstheme="minorHAnsi"/>
-          <w:color w:val="333333"/>
-          <w:shd w:val="clear" w:color="auto" w:fill="FFFFFF"/>
-        </w:rPr>
-        <w:t xml:space="preserve"> particularly </w:t>
-      </w:r>
-      <w:r>
-        <w:rPr>
-          <w:rStyle w:val="md-plain"/>
-          <w:rFonts w:cstheme="minorHAnsi"/>
-          <w:color w:val="333333"/>
-          <w:shd w:val="clear" w:color="auto" w:fill="FFFFFF"/>
-        </w:rPr>
-        <w:t xml:space="preserve">applied </w:t>
-      </w:r>
-      <w:r>
-        <w:rPr>
-          <w:rStyle w:val="md-plain"/>
-          <w:rFonts w:cstheme="minorHAnsi"/>
-          <w:color w:val="333333"/>
-          <w:shd w:val="clear" w:color="auto" w:fill="FFFFFF"/>
-        </w:rPr>
-        <w:t xml:space="preserve">in </w:t>
-      </w:r>
-      <w:r>
-        <w:rPr>
-          <w:rStyle w:val="md-plain"/>
-          <w:rFonts w:cstheme="minorHAnsi"/>
-          <w:color w:val="333333"/>
-          <w:shd w:val="clear" w:color="auto" w:fill="FFFFFF"/>
-        </w:rPr>
-        <w:t xml:space="preserve">usage of </w:t>
-      </w:r>
-      <w:r>
-        <w:rPr>
-          <w:rStyle w:val="md-plain"/>
-          <w:rFonts w:cstheme="minorHAnsi"/>
-          <w:color w:val="333333"/>
-          <w:shd w:val="clear" w:color="auto" w:fill="FFFFFF"/>
-        </w:rPr>
-        <w:t>caching.</w:t>
-      </w:r>
-    </w:p>
-    <w:p>
-      <w:pPr>
-        <w:jc w:val="both"/>
-        <w:rPr>
-          <w:rStyle w:val="md-plain"/>
-          <w:rFonts w:cstheme="minorHAnsi"/>
-          <w:color w:val="333333"/>
-          <w:shd w:val="clear" w:color="auto" w:fill="FFFFFF"/>
-        </w:rPr>
-      </w:pPr>
-      <w:r>
-        <w:rPr>
-          <w:rStyle w:val="md-plain"/>
-          <w:rFonts w:cstheme="minorHAnsi"/>
-          <w:color w:val="333333"/>
-          <w:shd w:val="clear" w:color="auto" w:fill="FFFFFF"/>
-        </w:rPr>
-        <w:t xml:space="preserve">Directory </w:t>
-      </w:r>
-      <w:r>
-        <w:rPr>
-          <w:rStyle w:val="md-plain"/>
-          <w:rFonts w:cstheme="minorHAnsi"/>
-          <w:i/>
-          <w:iCs/>
-          <w:color w:val="333333"/>
-          <w:shd w:val="clear" w:color="auto" w:fill="FFFFFF"/>
-        </w:rPr>
-        <w:t>.\</w:t>
-      </w:r>
-      <w:r>
-        <w:rPr>
-          <w:rStyle w:val="md-plain"/>
-          <w:rFonts w:cstheme="minorHAnsi"/>
-          <w:i/>
-          <w:iCs/>
-          <w:color w:val="333333"/>
-          <w:shd w:val="clear" w:color="auto" w:fill="FFFFFF"/>
-        </w:rPr>
-        <w:t>Model</w:t>
-      </w:r>
-      <w:r>
-        <w:rPr>
-          <w:rStyle w:val="md-plain"/>
-          <w:rFonts w:cstheme="minorHAnsi"/>
-          <w:color w:val="333333"/>
-          <w:shd w:val="clear" w:color="auto" w:fill="FFFFFF"/>
-        </w:rPr>
-        <w:t xml:space="preserve"> contains </w:t>
-      </w:r>
-      <w:r>
-        <w:rPr>
-          <w:rStyle w:val="md-plain"/>
-          <w:rFonts w:cstheme="minorHAnsi"/>
-          <w:b/>
-          <w:bCs/>
-          <w:i/>
-          <w:iCs/>
-          <w:color w:val="7030A0"/>
-          <w:shd w:val="clear" w:color="auto" w:fill="FFFFFF"/>
-        </w:rPr>
-        <w:t>TraderModelLib</w:t>
-      </w:r>
-      <w:r>
-        <w:rPr>
-          <w:rStyle w:val="md-plain"/>
-          <w:rFonts w:cstheme="minorHAnsi"/>
-          <w:color w:val="333333"/>
-          <w:shd w:val="clear" w:color="auto" w:fill="FFFFFF"/>
-        </w:rPr>
-        <w:t xml:space="preserve"> project.</w:t>
-      </w:r>
-      <w:r>
-        <w:rPr>
-          <w:rStyle w:val="md-plain"/>
-          <w:rFonts w:cstheme="minorHAnsi"/>
-          <w:color w:val="333333"/>
-          <w:shd w:val="clear" w:color="auto" w:fill="FFFFFF"/>
-        </w:rPr>
-        <w:t xml:space="preserve"> </w:t>
-      </w:r>
-      <w:r>
-        <w:rPr>
-          <w:rStyle w:val="md-plain"/>
-          <w:rFonts w:cstheme="minorHAnsi"/>
-          <w:color w:val="333333"/>
-          <w:shd w:val="clear" w:color="auto" w:fill="FFFFFF"/>
-        </w:rPr>
-        <w:t xml:space="preserve">The project provides code specific for the given </w:t>
-      </w:r>
-      <w:r>
-        <w:rPr>
-          <w:rStyle w:val="md-plain"/>
-          <w:rFonts w:cstheme="minorHAnsi"/>
-          <w:color w:val="333333"/>
-          <w:shd w:val="clear" w:color="auto" w:fill="FFFFFF"/>
-        </w:rPr>
-        <w:t xml:space="preserve">domain </w:t>
-      </w:r>
-      <w:r>
-        <w:rPr>
-          <w:rStyle w:val="md-plain"/>
-          <w:rFonts w:cstheme="minorHAnsi"/>
-          <w:color w:val="333333"/>
-          <w:shd w:val="clear" w:color="auto" w:fill="FFFFFF"/>
-        </w:rPr>
-        <w:t>problem.</w:t>
-      </w:r>
-    </w:p>
-    <w:p>
-      <w:pPr>
-        <w:jc w:val="both"/>
-        <w:rPr>
-          <w:rStyle w:val="md-plain"/>
-          <w:rFonts w:cstheme="minorHAnsi"/>
-          <w:color w:val="333333"/>
-          <w:shd w:val="clear" w:color="auto" w:fill="FFFFFF"/>
-        </w:rPr>
-      </w:pPr>
-      <w:r>
-        <w:rPr>
-          <w:rStyle w:val="md-plain"/>
-          <w:rFonts w:cstheme="minorHAnsi"/>
-          <w:color w:val="333333"/>
-          <w:shd w:val="clear" w:color="auto" w:fill="FFFFFF"/>
-        </w:rPr>
-        <w:t xml:space="preserve">Directory </w:t>
-      </w:r>
-      <w:r>
-        <w:rPr>
-          <w:rStyle w:val="md-plain"/>
-          <w:rFonts w:cstheme="minorHAnsi"/>
-          <w:i/>
-          <w:iCs/>
-          <w:color w:val="333333"/>
-          <w:shd w:val="clear" w:color="auto" w:fill="FFFFFF"/>
-        </w:rPr>
-        <w:t>.\</w:t>
-      </w:r>
-      <w:r>
-        <w:rPr>
-          <w:rStyle w:val="md-plain"/>
-          <w:rFonts w:cstheme="minorHAnsi"/>
-          <w:i/>
-          <w:iCs/>
-          <w:color w:val="333333"/>
-          <w:shd w:val="clear" w:color="auto" w:fill="FFFFFF"/>
-        </w:rPr>
-        <w:t>Test</w:t>
-      </w:r>
-      <w:r>
-        <w:rPr>
-          <w:rStyle w:val="md-plain"/>
-          <w:rFonts w:cstheme="minorHAnsi"/>
-          <w:color w:val="333333"/>
-          <w:shd w:val="clear" w:color="auto" w:fill="FFFFFF"/>
-        </w:rPr>
-        <w:t xml:space="preserve"> includes </w:t>
-      </w:r>
-      <w:r>
-        <w:rPr>
-          <w:rStyle w:val="md-plain"/>
-          <w:rFonts w:cstheme="minorHAnsi"/>
-          <w:b/>
-          <w:bCs/>
-          <w:i/>
-          <w:iCs/>
-          <w:color w:val="7030A0"/>
-          <w:shd w:val="clear" w:color="auto" w:fill="FFFFFF"/>
-        </w:rPr>
-        <w:t>TraderServiceTest</w:t>
-      </w:r>
-      <w:r>
-        <w:rPr>
-          <w:rStyle w:val="md-plain"/>
-          <w:rFonts w:cstheme="minorHAnsi"/>
-          <w:color w:val="333333"/>
-          <w:shd w:val="clear" w:color="auto" w:fill="FFFFFF"/>
-        </w:rPr>
-        <w:t xml:space="preserve"> project </w:t>
-      </w:r>
-      <w:r>
-        <w:rPr>
-          <w:rStyle w:val="md-plain"/>
-          <w:rFonts w:cstheme="minorHAnsi"/>
-          <w:color w:val="333333"/>
-          <w:shd w:val="clear" w:color="auto" w:fill="FFFFFF"/>
-        </w:rPr>
-        <w:t>providing</w:t>
-      </w:r>
-      <w:r>
-        <w:rPr>
-          <w:rStyle w:val="md-plain"/>
-          <w:rFonts w:cstheme="minorHAnsi"/>
-          <w:color w:val="333333"/>
-          <w:shd w:val="clear" w:color="auto" w:fill="FFFFFF"/>
-        </w:rPr>
-        <w:t xml:space="preserve"> integration tests for </w:t>
-      </w:r>
-      <w:r>
-        <w:rPr>
-          <w:rStyle w:val="md-plain"/>
-          <w:rFonts w:cstheme="minorHAnsi"/>
-          <w:i/>
-          <w:iCs/>
-          <w:color w:val="333333"/>
-          <w:shd w:val="clear" w:color="auto" w:fill="FFFFFF"/>
-        </w:rPr>
-        <w:t>TraderService</w:t>
-      </w:r>
-      <w:r>
-        <w:rPr>
-          <w:rStyle w:val="md-plain"/>
-          <w:rFonts w:cstheme="minorHAnsi"/>
-          <w:color w:val="333333"/>
-          <w:shd w:val="clear" w:color="auto" w:fill="FFFFFF"/>
-        </w:rPr>
-        <w:t>.</w:t>
-      </w:r>
-      <w:r>
-        <w:rPr>
-          <w:rStyle w:val="md-plain"/>
-          <w:rFonts w:cstheme="minorHAnsi"/>
-          <w:color w:val="333333"/>
-          <w:shd w:val="clear" w:color="auto" w:fill="FFFFFF"/>
-        </w:rPr>
-        <w:t xml:space="preserve"> </w:t>
-      </w:r>
-      <w:r>
-        <w:rPr>
-          <w:rStyle w:val="md-plain"/>
-          <w:rFonts w:cstheme="minorHAnsi"/>
-          <w:color w:val="333333"/>
-          <w:shd w:val="clear" w:color="auto" w:fill="FFFFFF"/>
-        </w:rPr>
-        <w:t>These tests are based on the concept of in-memory service.</w:t>
-      </w:r>
-      <w:r>
-        <w:rPr>
-          <w:rStyle w:val="md-plain"/>
-          <w:rFonts w:cstheme="minorHAnsi"/>
-          <w:color w:val="333333"/>
-          <w:shd w:val="clear" w:color="auto" w:fill="FFFFFF"/>
-        </w:rPr>
-        <w:t xml:space="preserve"> </w:t>
-      </w:r>
-      <w:r>
-        <w:rPr>
-          <w:rStyle w:val="md-plain"/>
-          <w:rFonts w:cstheme="minorHAnsi"/>
-          <w:color w:val="333333"/>
-          <w:shd w:val="clear" w:color="auto" w:fill="FFFFFF"/>
-        </w:rPr>
-        <w:t>Such a</w:t>
-      </w:r>
-      <w:r>
-        <w:rPr>
-          <w:rStyle w:val="md-plain"/>
-          <w:rFonts w:cstheme="minorHAnsi"/>
-          <w:color w:val="333333"/>
-          <w:shd w:val="clear" w:color="auto" w:fill="FFFFFF"/>
-        </w:rPr>
-        <w:t>n</w:t>
-      </w:r>
-      <w:r>
-        <w:rPr>
-          <w:rStyle w:val="md-plain"/>
-          <w:rFonts w:cstheme="minorHAnsi"/>
-          <w:color w:val="333333"/>
-          <w:shd w:val="clear" w:color="auto" w:fill="FFFFFF"/>
-        </w:rPr>
-        <w:t xml:space="preserve"> approach allows developer effortlessly test actual service code.</w:t>
-      </w:r>
-    </w:p>
-    <w:p>
-      <w:pPr>
-        <w:jc w:val="both"/>
-        <w:rPr>
-          <w:rStyle w:val="md-plain"/>
-          <w:rFonts w:cstheme="minorHAnsi"/>
-          <w:color w:val="333333"/>
           <w:shd w:val="clear" w:color="auto" w:fill="FFFFFF"/>
         </w:rPr>
       </w:pPr>
@@ -1830,7 +2432,27 @@
           <w:color w:val="333333"/>
           <w:shd w:val="clear" w:color="auto" w:fill="FFFFFF"/>
         </w:rPr>
-        <w:t>Very flexible formation of queries and insertion / updates due to usage of GraphQL.</w:t>
+        <w:t xml:space="preserve">Very flexible formation of queries and insertion / updates due to usage of </w:t>
+      </w:r>
+      <w:proofErr w:type="spellStart"/>
+      <w:r>
+        <w:rPr>
+          <w:rStyle w:val="md-plain"/>
+          <w:rFonts w:cstheme="minorHAnsi"/>
+          <w:color w:val="333333"/>
+          <w:shd w:val="clear" w:color="auto" w:fill="FFFFFF"/>
+        </w:rPr>
+        <w:t>GraphQL</w:t>
+      </w:r>
+      <w:proofErr w:type="spellEnd"/>
+      <w:r>
+        <w:rPr>
+          <w:rStyle w:val="md-plain"/>
+          <w:rFonts w:cstheme="minorHAnsi"/>
+          <w:color w:val="333333"/>
+          <w:shd w:val="clear" w:color="auto" w:fill="FFFFFF"/>
+        </w:rPr>
+        <w:t>.</w:t>
       </w:r>
     </w:p>
     <w:p>
@@ -1873,8 +2495,40 @@
           <w:color w:val="333333"/>
           <w:shd w:val="clear" w:color="auto" w:fill="FFFFFF"/>
         </w:rPr>
-        <w:t xml:space="preserve">etion of traders – by toggling Boolean </w:t>
-      </w:r>
+        <w:t xml:space="preserve">etion of traders – by toggling </w:t>
+      </w:r>
+      <w:proofErr w:type="spellStart"/>
+      <w:proofErr w:type="gramStart"/>
+      <w:r>
+        <w:rPr>
+          <w:rStyle w:val="md-plain"/>
+          <w:rFonts w:cstheme="minorHAnsi"/>
+          <w:color w:val="333333"/>
+          <w:shd w:val="clear" w:color="auto" w:fill="FFFFFF"/>
+        </w:rPr>
+        <w:t>b</w:t>
+      </w:r>
+      <w:r>
+        <w:rPr>
+          <w:rStyle w:val="md-plain"/>
+          <w:rFonts w:cstheme="minorHAnsi"/>
+          <w:color w:val="333333"/>
+          <w:shd w:val="clear" w:color="auto" w:fill="FFFFFF"/>
+        </w:rPr>
+        <w:t>oolean</w:t>
+      </w:r>
+      <w:proofErr w:type="spellEnd"/>
+      <w:proofErr w:type="gramEnd"/>
+      <w:r>
+        <w:rPr>
+          <w:rStyle w:val="md-plain"/>
+          <w:rFonts w:cstheme="minorHAnsi"/>
+          <w:color w:val="333333"/>
+          <w:shd w:val="clear" w:color="auto" w:fill="FFFFFF"/>
+        </w:rPr>
+        <w:t xml:space="preserve"> </w:t>
+      </w:r>
+      <w:proofErr w:type="spellStart"/>
       <w:r>
         <w:rPr>
           <w:rStyle w:val="md-plain"/>
@@ -1886,6 +2540,7 @@
         </w:rPr>
         <w:t>isDeleted</w:t>
       </w:r>
+      <w:proofErr w:type="spellEnd"/>
       <w:r>
         <w:rPr>
           <w:rStyle w:val="md-plain"/>
@@ -1918,7 +2573,47 @@
           <w:color w:val="333333"/>
           <w:shd w:val="clear" w:color="auto" w:fill="FFFFFF"/>
         </w:rPr>
-        <w:t>“Shortcut” to often used GraphQL queries with ordinary GET request in usual (non-GraphQL) controller.</w:t>
+        <w:t xml:space="preserve">“Shortcut” to often used </w:t>
+      </w:r>
+      <w:proofErr w:type="spellStart"/>
+      <w:r>
+        <w:rPr>
+          <w:rStyle w:val="md-plain"/>
+          <w:rFonts w:cstheme="minorHAnsi"/>
+          <w:color w:val="333333"/>
+          <w:shd w:val="clear" w:color="auto" w:fill="FFFFFF"/>
+        </w:rPr>
+        <w:t>GraphQL</w:t>
+      </w:r>
+      <w:proofErr w:type="spellEnd"/>
+      <w:r>
+        <w:rPr>
+          <w:rStyle w:val="md-plain"/>
+          <w:rFonts w:cstheme="minorHAnsi"/>
+          <w:color w:val="333333"/>
+          <w:shd w:val="clear" w:color="auto" w:fill="FFFFFF"/>
+        </w:rPr>
+        <w:t xml:space="preserve"> queries with ordinary GET request in usual (non-</w:t>
+      </w:r>
+      <w:proofErr w:type="spellStart"/>
+      <w:r>
+        <w:rPr>
+          <w:rStyle w:val="md-plain"/>
+          <w:rFonts w:cstheme="minorHAnsi"/>
+          <w:color w:val="333333"/>
+          <w:shd w:val="clear" w:color="auto" w:fill="FFFFFF"/>
+        </w:rPr>
+        <w:t>GraphQL</w:t>
+      </w:r>
+      <w:proofErr w:type="spellEnd"/>
+      <w:r>
+        <w:rPr>
+          <w:rStyle w:val="md-plain"/>
+          <w:rFonts w:cstheme="minorHAnsi"/>
+          <w:color w:val="333333"/>
+          <w:shd w:val="clear" w:color="auto" w:fill="FFFFFF"/>
+        </w:rPr>
+        <w:t>) controller.</w:t>
       </w:r>
     </w:p>
     <w:p>
@@ -1943,7 +2638,16 @@
           <w:color w:val="333333"/>
           <w:shd w:val="clear" w:color="auto" w:fill="FFFFFF"/>
         </w:rPr>
-        <w:t xml:space="preserve">Very nice </w:t>
+        <w:t>Handy</w:t>
+      </w:r>
+      <w:r>
+        <w:rPr>
+          <w:rStyle w:val="md-plain"/>
+          <w:rFonts w:cstheme="minorHAnsi"/>
+          <w:color w:val="333333"/>
+          <w:shd w:val="clear" w:color="auto" w:fill="FFFFFF"/>
+        </w:rPr>
+        <w:t xml:space="preserve"> </w:t>
       </w:r>
       <w:r>
         <w:rPr>
@@ -1963,7 +2667,25 @@
           <w:color w:val="333333"/>
           <w:shd w:val="clear" w:color="auto" w:fill="FFFFFF"/>
         </w:rPr>
-        <w:t xml:space="preserve"> Web UI to write queries and mutations out-of-the-box with no code.</w:t>
+        <w:t xml:space="preserve"> Web UI to write queries and mutations out-of-the-box with no code</w:t>
+      </w:r>
+      <w:r>
+        <w:rPr>
+          <w:rStyle w:val="md-plain"/>
+          <w:rFonts w:cstheme="minorHAnsi"/>
+          <w:color w:val="333333"/>
+          <w:shd w:val="clear" w:color="auto" w:fill="FFFFFF"/>
+        </w:rPr>
+        <w:t xml:space="preserve"> required</w:t>
+      </w:r>
+      <w:r>
+        <w:rPr>
+          <w:rStyle w:val="md-plain"/>
+          <w:rFonts w:cstheme="minorHAnsi"/>
+          <w:color w:val="333333"/>
+          <w:shd w:val="clear" w:color="auto" w:fill="FFFFFF"/>
+        </w:rPr>
+        <w:t>.</w:t>
       </w:r>
     </w:p>
     <w:p>
@@ -1988,7 +2710,27 @@
           <w:color w:val="333333"/>
           <w:shd w:val="clear" w:color="auto" w:fill="FFFFFF"/>
         </w:rPr>
-        <w:t>Usage of OpenApi (Swagger).</w:t>
+        <w:t xml:space="preserve">Usage of </w:t>
+      </w:r>
+      <w:proofErr w:type="spellStart"/>
+      <w:r>
+        <w:rPr>
+          <w:rStyle w:val="md-plain"/>
+          <w:rFonts w:cstheme="minorHAnsi"/>
+          <w:color w:val="333333"/>
+          <w:shd w:val="clear" w:color="auto" w:fill="FFFFFF"/>
+        </w:rPr>
+        <w:t>OpenApi</w:t>
+      </w:r>
+      <w:proofErr w:type="spellEnd"/>
+      <w:r>
+        <w:rPr>
+          <w:rStyle w:val="md-plain"/>
+          <w:rFonts w:cstheme="minorHAnsi"/>
+          <w:color w:val="333333"/>
+          <w:shd w:val="clear" w:color="auto" w:fill="FFFFFF"/>
+        </w:rPr>
+        <w:t xml:space="preserve"> (Swagger).</w:t>
       </w:r>
     </w:p>
     <w:p>
@@ -2065,30 +2807,6 @@
     </w:p>
     <w:p>
       <w:pPr>
-        <w:jc w:val="both"/>
-        <w:rPr>
-          <w:rStyle w:val="md-plain"/>
-          <w:rFonts w:cstheme="minorHAnsi"/>
-          <w:color w:val="333333"/>
-          <w:shd w:val="clear" w:color="auto" w:fill="FFFFFF"/>
-        </w:rPr>
-      </w:pPr>
-    </w:p>
-    <w:p>
-      <w:pPr>
-        <w:jc w:val="both"/>
-        <w:rPr>
-          <w:rStyle w:val="md-plain"/>
-          <w:rFonts w:cstheme="minorHAnsi"/>
-          <w:color w:val="333333"/>
-          <w:shd w:val="clear" w:color="auto" w:fill="FFFFFF"/>
-        </w:rPr>
-      </w:pPr>
-      <w:bookmarkStart w:id="0" w:name="_GoBack"/>
-      <w:bookmarkEnd w:id="0"/>
-    </w:p>
-    <w:p>
-      <w:pPr>
         <w:pStyle w:val="Heading2"/>
         <w:rPr>
           <w:rStyle w:val="md-plain"/>
@@ -2243,7 +2961,43 @@
           <w:color w:val="333333"/>
           <w:shd w:val="clear" w:color="auto" w:fill="FFFFFF"/>
         </w:rPr>
-        <w:t xml:space="preserve">should be more general. One of possible approaches describe in </w:t>
+        <w:t xml:space="preserve">should be more general. One of possible approaches </w:t>
+      </w:r>
+      <w:r>
+        <w:rPr>
+          <w:rStyle w:val="md-plain"/>
+          <w:rFonts w:cstheme="minorHAnsi"/>
+          <w:color w:val="333333"/>
+          <w:shd w:val="clear" w:color="auto" w:fill="FFFFFF"/>
+        </w:rPr>
+        <w:t xml:space="preserve">is </w:t>
+      </w:r>
+      <w:r>
+        <w:rPr>
+          <w:rStyle w:val="md-plain"/>
+          <w:rFonts w:cstheme="minorHAnsi"/>
+          <w:color w:val="333333"/>
+          <w:shd w:val="clear" w:color="auto" w:fill="FFFFFF"/>
+        </w:rPr>
+        <w:t>describe</w:t>
+      </w:r>
+      <w:r>
+        <w:rPr>
+          <w:rStyle w:val="md-plain"/>
+          <w:rFonts w:cstheme="minorHAnsi"/>
+          <w:color w:val="333333"/>
+          <w:shd w:val="clear" w:color="auto" w:fill="FFFFFF"/>
+        </w:rPr>
+        <w:t>d</w:t>
+      </w:r>
+      <w:r>
+        <w:rPr>
+          <w:rStyle w:val="md-plain"/>
+          <w:rFonts w:cstheme="minorHAnsi"/>
+          <w:color w:val="333333"/>
+          <w:shd w:val="clear" w:color="auto" w:fill="FFFFFF"/>
+        </w:rPr>
+        <w:t xml:space="preserve"> in </w:t>
       </w:r>
       <w:hyperlink r:id="rId11" w:history="1">
         <w:r>
@@ -2264,6 +3018,33 @@
         </w:rPr>
         <w:t>.</w:t>
       </w:r>
+    </w:p>
+    <w:p>
+      <w:pPr>
+        <w:pStyle w:val="ListParagraph"/>
+        <w:numPr>
+          <w:ilvl w:val="0"/>
+          <w:numId w:val="3"/>
+        </w:numPr>
+        <w:jc w:val="both"/>
+        <w:rPr>
+          <w:rStyle w:val="md-plain"/>
+          <w:rFonts w:cstheme="minorHAnsi"/>
+          <w:color w:val="333333"/>
+          <w:shd w:val="clear" w:color="auto" w:fill="FFFFFF"/>
+        </w:rPr>
+      </w:pPr>
+      <w:r>
+        <w:rPr>
+          <w:rStyle w:val="md-plain"/>
+          <w:rFonts w:cstheme="minorHAnsi"/>
+          <w:color w:val="333333"/>
+          <w:shd w:val="clear" w:color="auto" w:fill="FFFFFF"/>
+        </w:rPr>
+        <w:t>Encrypted password.</w:t>
+      </w:r>
+      <w:bookmarkStart w:id="0" w:name="_GoBack"/>
+      <w:bookmarkEnd w:id="0"/>
     </w:p>
     <w:p>
       <w:pPr>
@@ -3563,6 +4344,25 @@
       <w:ind w:left="220"/>
     </w:pPr>
   </w:style>
+  <w:style w:type="table" w:styleId="TableGrid">
+    <w:name w:val="Table Grid"/>
+    <w:basedOn w:val="TableNormal"/>
+    <w:uiPriority w:val="39"/>
+    <w:rsid w:val="00B2714D"/>
+    <w:pPr>
+      <w:spacing w:after="0" w:line="240" w:lineRule="auto"/>
+    </w:pPr>
+    <w:tblPr>
+      <w:tblBorders>
+        <w:top w:val="single" w:sz="4" w:space="0" w:color="auto"/>
+        <w:left w:val="single" w:sz="4" w:space="0" w:color="auto"/>
+        <w:bottom w:val="single" w:sz="4" w:space="0" w:color="auto"/>
+        <w:right w:val="single" w:sz="4" w:space="0" w:color="auto"/>
+        <w:insideH w:val="single" w:sz="4" w:space="0" w:color="auto"/>
+        <w:insideV w:val="single" w:sz="4" w:space="0" w:color="auto"/>
+      </w:tblBorders>
+    </w:tblPr>
+  </w:style>
 </w:styles>
 </file>
 
@@ -3832,7 +4632,7 @@
 </file>
 
 <file path=customXml/itemProps1.xml><?xml version="1.0" encoding="utf-8"?>
-<ds:datastoreItem xmlns:ds="http://schemas.openxmlformats.org/officeDocument/2006/customXml" ds:itemID="{68472259-5528-45CC-8F42-292C304360C8}">
+<ds:datastoreItem xmlns:ds="http://schemas.openxmlformats.org/officeDocument/2006/customXml" ds:itemID="{37E2ECAD-B83C-42E2-A88D-8984A30B5E64}">
   <ds:schemaRefs>
     <ds:schemaRef ds:uri="http://schemas.openxmlformats.org/officeDocument/2006/bibliography"/>
   </ds:schemaRefs>

</xml_diff>

<commit_message>
Repo and mutation hopefully fixed
</commit_message>
<xml_diff>
--- a/_docs/Description.docx
+++ b/_docs/Description.docx
@@ -3088,50 +3088,36 @@
         </w:rPr>
         <w:t xml:space="preserve">adopted. </w:t>
       </w:r>
-      <w:r>
-        <w:rPr>
-          <w:rStyle w:val="md-plain"/>
-          <w:rFonts w:cstheme="minorHAnsi"/>
-          <w:color w:val="333333"/>
-          <w:shd w:val="clear" w:color="auto" w:fill="FFFFFF"/>
-        </w:rPr>
-        <w:t>Records IDs</w:t>
-      </w:r>
-      <w:r>
-        <w:rPr>
-          <w:rStyle w:val="md-plain"/>
-          <w:rFonts w:cstheme="minorHAnsi"/>
-          <w:color w:val="333333"/>
-          <w:shd w:val="clear" w:color="auto" w:fill="FFFFFF"/>
-        </w:rPr>
-        <w:t xml:space="preserve"> are generated from code which is </w:t>
-      </w:r>
-      <w:r>
-        <w:rPr>
-          <w:rStyle w:val="md-plain"/>
-          <w:rFonts w:cstheme="minorHAnsi"/>
-          <w:color w:val="333333"/>
-          <w:shd w:val="clear" w:color="auto" w:fill="FFFFFF"/>
-        </w:rPr>
-        <w:t>problematic</w:t>
-      </w:r>
-      <w:r>
-        <w:rPr>
-          <w:rStyle w:val="md-plain"/>
-          <w:rFonts w:cstheme="minorHAnsi"/>
-          <w:color w:val="333333"/>
-          <w:shd w:val="clear" w:color="auto" w:fill="FFFFFF"/>
-        </w:rPr>
-        <w:t xml:space="preserve"> in real world application, e.g. due to possible insertion to database by several instances of a service or by several services.</w:t>
-      </w:r>
-      <w:r>
-        <w:rPr>
-          <w:rStyle w:val="md-plain"/>
-          <w:rFonts w:cstheme="minorHAnsi"/>
-          <w:color w:val="333333"/>
-          <w:shd w:val="clear" w:color="auto" w:fill="FFFFFF"/>
-        </w:rPr>
-        <w:t xml:space="preserve"> Some sequence solution should be implemented.</w:t>
+    </w:p>
+    <w:p>
+      <w:pPr>
+        <w:pStyle w:val="ListParagraph"/>
+        <w:ind w:left="360"/>
+        <w:jc w:val="both"/>
+        <w:rPr>
+          <w:rStyle w:val="md-plain"/>
+          <w:rFonts w:cstheme="minorHAnsi"/>
+          <w:color w:val="333333"/>
+          <w:shd w:val="clear" w:color="auto" w:fill="FFFFFF"/>
+        </w:rPr>
+      </w:pPr>
+      <w:r>
+        <w:rPr>
+          <w:rStyle w:val="md-plain"/>
+          <w:rFonts w:cstheme="minorHAnsi"/>
+          <w:color w:val="333333"/>
+          <w:shd w:val="clear" w:color="auto" w:fill="FFFFFF"/>
+        </w:rPr>
+        <w:t>For real world application I’d prefer Database First approach.</w:t>
+      </w:r>
+      <w:r>
+        <w:rPr>
+          <w:rStyle w:val="md-plain"/>
+          <w:rFonts w:cstheme="minorHAnsi"/>
+          <w:color w:val="333333"/>
+          <w:shd w:val="clear" w:color="auto" w:fill="FFFFFF"/>
+        </w:rPr>
+        <w:t xml:space="preserve"> </w:t>
       </w:r>
     </w:p>
     <w:p>
@@ -3242,10 +3228,30 @@
         <w:rPr>
           <w:rStyle w:val="md-plain"/>
           <w:rFonts w:cstheme="minorHAnsi"/>
-          <w:color w:val="333333"/>
-          <w:shd w:val="clear" w:color="auto" w:fill="FFFFFF"/>
-        </w:rPr>
-        <w:t>Encrypted password.</w:t>
+          <w:i/>
+          <w:iCs/>
+          <w:color w:val="333333"/>
+          <w:shd w:val="clear" w:color="auto" w:fill="FFFFFF"/>
+        </w:rPr>
+        <w:t>Encrypted password</w:t>
+      </w:r>
+      <w:r>
+        <w:rPr>
+          <w:rStyle w:val="md-plain"/>
+          <w:rFonts w:cstheme="minorHAnsi"/>
+          <w:color w:val="333333"/>
+          <w:shd w:val="clear" w:color="auto" w:fill="FFFFFF"/>
+        </w:rPr>
+        <w:t xml:space="preserve"> should be used</w:t>
+      </w:r>
+      <w:r>
+        <w:rPr>
+          <w:rStyle w:val="md-plain"/>
+          <w:rFonts w:cstheme="minorHAnsi"/>
+          <w:color w:val="333333"/>
+          <w:shd w:val="clear" w:color="auto" w:fill="FFFFFF"/>
+        </w:rPr>
+        <w:t>.</w:t>
       </w:r>
     </w:p>
     <w:p>
@@ -3371,8 +3377,6 @@
         </w:rPr>
         <w:t xml:space="preserve"> </w:t>
       </w:r>
-      <w:bookmarkStart w:id="0" w:name="_GoBack"/>
-      <w:bookmarkEnd w:id="0"/>
       <w:r>
         <w:rPr>
           <w:rStyle w:val="md-plain"/>
@@ -3459,10 +3463,10 @@
       </w:r>
     </w:p>
     <w:p/>
-    <w:p/>
-    <w:p/>
-    <w:p/>
-    <w:p/>
+    <w:p>
+      <w:bookmarkStart w:id="0" w:name="_GoBack"/>
+      <w:bookmarkEnd w:id="0"/>
+    </w:p>
     <w:p/>
     <w:sectPr>
       <w:pgSz w:w="12240" w:h="15840"/>
@@ -4924,7 +4928,7 @@
 </file>
 
 <file path=customXml/itemProps1.xml><?xml version="1.0" encoding="utf-8"?>
-<ds:datastoreItem xmlns:ds="http://schemas.openxmlformats.org/officeDocument/2006/customXml" ds:itemID="{11281A6E-794D-49E8-ADF6-D4E0772B2EF3}">
+<ds:datastoreItem xmlns:ds="http://schemas.openxmlformats.org/officeDocument/2006/customXml" ds:itemID="{F8BDAC4F-F791-4951-B726-78A280BACBF7}">
   <ds:schemaRefs>
     <ds:schemaRef ds:uri="http://schemas.openxmlformats.org/officeDocument/2006/bibliography"/>
   </ds:schemaRefs>

</xml_diff>